<commit_message>
Commiting new SRS Docs with ER Diagram
</commit_message>
<xml_diff>
--- a/SRS Document.docx
+++ b/SRS Document.docx
@@ -1,6 +1,6 @@
 
 <file path=word/document.xml><?xml version="1.0" encoding="utf-8"?>
-<w:document xmlns:wpc="http://schemas.microsoft.com/office/word/2010/wordprocessingCanvas" xmlns:cx="http://schemas.microsoft.com/office/drawing/2014/chartex" xmlns:cx1="http://schemas.microsoft.com/office/drawing/2015/9/8/chartex" xmlns:mc="http://schemas.openxmlformats.org/markup-compatibility/2006" xmlns:o="urn:schemas-microsoft-com:office:office" xmlns:r="http://schemas.openxmlformats.org/officeDocument/2006/relationships" xmlns:m="http://schemas.openxmlformats.org/officeDocument/2006/math" xmlns:v="urn:schemas-microsoft-com:vml" xmlns:wp14="http://schemas.microsoft.com/office/word/2010/wordprocessingDrawing" xmlns:wp="http://schemas.openxmlformats.org/drawingml/2006/wordprocessingDrawing" xmlns:w10="urn:schemas-microsoft-com:office:word" xmlns:w="http://schemas.openxmlformats.org/wordprocessingml/2006/main" xmlns:w14="http://schemas.microsoft.com/office/word/2010/wordml" xmlns:w15="http://schemas.microsoft.com/office/word/2012/wordml" xmlns:w16se="http://schemas.microsoft.com/office/word/2015/wordml/symex" xmlns:wpg="http://schemas.microsoft.com/office/word/2010/wordprocessingGroup" xmlns:wpi="http://schemas.microsoft.com/office/word/2010/wordprocessingInk" xmlns:wne="http://schemas.microsoft.com/office/word/2006/wordml" xmlns:wps="http://schemas.microsoft.com/office/word/2010/wordprocessingShape" mc:Ignorable="w14 w15 w16se wp14">
+<w:document xmlns:wpc="http://schemas.microsoft.com/office/word/2010/wordprocessingCanvas" xmlns:cx="http://schemas.microsoft.com/office/drawing/2014/chartex" xmlns:cx1="http://schemas.microsoft.com/office/drawing/2015/9/8/chartex" xmlns:cx2="http://schemas.microsoft.com/office/drawing/2015/10/21/chartex" xmlns:cx3="http://schemas.microsoft.com/office/drawing/2016/5/9/chartex" xmlns:cx4="http://schemas.microsoft.com/office/drawing/2016/5/10/chartex" xmlns:cx5="http://schemas.microsoft.com/office/drawing/2016/5/11/chartex" xmlns:cx6="http://schemas.microsoft.com/office/drawing/2016/5/12/chartex" xmlns:cx7="http://schemas.microsoft.com/office/drawing/2016/5/13/chartex" xmlns:cx8="http://schemas.microsoft.com/office/drawing/2016/5/14/chartex" xmlns:mc="http://schemas.openxmlformats.org/markup-compatibility/2006" xmlns:aink="http://schemas.microsoft.com/office/drawing/2016/ink" xmlns:am3d="http://schemas.microsoft.com/office/drawing/2017/model3d" xmlns:o="urn:schemas-microsoft-com:office:office" xmlns:r="http://schemas.openxmlformats.org/officeDocument/2006/relationships" xmlns:m="http://schemas.openxmlformats.org/officeDocument/2006/math" xmlns:v="urn:schemas-microsoft-com:vml" xmlns:wp14="http://schemas.microsoft.com/office/word/2010/wordprocessingDrawing" xmlns:wp="http://schemas.openxmlformats.org/drawingml/2006/wordprocessingDrawing" xmlns:w10="urn:schemas-microsoft-com:office:word" xmlns:w="http://schemas.openxmlformats.org/wordprocessingml/2006/main" xmlns:w14="http://schemas.microsoft.com/office/word/2010/wordml" xmlns:w15="http://schemas.microsoft.com/office/word/2012/wordml" xmlns:w16cex="http://schemas.microsoft.com/office/word/2018/wordml/cex" xmlns:w16cid="http://schemas.microsoft.com/office/word/2016/wordml/cid" xmlns:w16="http://schemas.microsoft.com/office/word/2018/wordml" xmlns:w16se="http://schemas.microsoft.com/office/word/2015/wordml/symex" xmlns:wpg="http://schemas.microsoft.com/office/word/2010/wordprocessingGroup" xmlns:wpi="http://schemas.microsoft.com/office/word/2010/wordprocessingInk" xmlns:wne="http://schemas.microsoft.com/office/word/2006/wordml" xmlns:wps="http://schemas.microsoft.com/office/word/2010/wordprocessingShape" mc:Ignorable="w14 w15 w16se w16cid w16 w16cex wp14">
   <w:body>
     <w:p>
       <w:pPr>
@@ -231,49 +231,21 @@
         <w:rPr>
           <w:rFonts w:asciiTheme="minorHAnsi" w:hAnsiTheme="minorHAnsi" w:cstheme="minorHAnsi"/>
         </w:rPr>
-        <w:t xml:space="preserve"> The idea is </w:t>
-      </w:r>
-      <w:r>
-        <w:rPr>
-          <w:rFonts w:asciiTheme="minorHAnsi" w:hAnsiTheme="minorHAnsi" w:cstheme="minorHAnsi"/>
-        </w:rPr>
-        <w:t>about to provide the Healthcare services</w:t>
-      </w:r>
-      <w:r>
-        <w:rPr>
-          <w:rFonts w:asciiTheme="minorHAnsi" w:hAnsiTheme="minorHAnsi" w:cstheme="minorHAnsi"/>
-        </w:rPr>
-        <w:t xml:space="preserve"> platform for</w:t>
-      </w:r>
-      <w:r>
-        <w:rPr>
-          <w:rFonts w:asciiTheme="minorHAnsi" w:hAnsiTheme="minorHAnsi" w:cstheme="minorHAnsi"/>
-        </w:rPr>
-        <w:t xml:space="preserve"> patients</w:t>
-      </w:r>
-      <w:r>
-        <w:rPr>
-          <w:rFonts w:asciiTheme="minorHAnsi" w:hAnsiTheme="minorHAnsi" w:cstheme="minorHAnsi"/>
-        </w:rPr>
-        <w:t xml:space="preserve"> to</w:t>
-      </w:r>
-      <w:r>
-        <w:rPr>
-          <w:rFonts w:asciiTheme="minorHAnsi" w:hAnsiTheme="minorHAnsi" w:cstheme="minorHAnsi"/>
-        </w:rPr>
-        <w:t xml:space="preserve"> </w:t>
-      </w:r>
-      <w:r>
-        <w:rPr>
-          <w:rFonts w:asciiTheme="minorHAnsi" w:hAnsiTheme="minorHAnsi" w:cstheme="minorHAnsi"/>
-        </w:rPr>
-        <w:t>get</w:t>
-      </w:r>
-      <w:r>
-        <w:rPr>
-          <w:rFonts w:asciiTheme="minorHAnsi" w:hAnsiTheme="minorHAnsi" w:cstheme="minorHAnsi"/>
-        </w:rPr>
-        <w:t xml:space="preserve"> appointments and medication prescription from doctor. As we are in ongoing pandemic, it has become necessity for people to stay at home and get the medical assistance ASAP. The portal we are designing will be definitely useful for hospitals as well, as all the doctor and patients data is amalgamated into a database which can be retrieved by doctor as well as hospital admins on demand.</w:t>
+        <w:t xml:space="preserve"> The idea is about to provide the Healthcare services platform for patients to get appointments and medication prescription from doctor. As we are in ongoing pandemic, it has become necessity for people to stay at home and get the medical assistance ASAP. The portal we are designing will be definitely useful for hospitals as well, as all the doctor and </w:t>
+      </w:r>
+      <w:proofErr w:type="gramStart"/>
+      <w:r>
+        <w:rPr>
+          <w:rFonts w:asciiTheme="minorHAnsi" w:hAnsiTheme="minorHAnsi" w:cstheme="minorHAnsi"/>
+        </w:rPr>
+        <w:t>patients</w:t>
+      </w:r>
+      <w:proofErr w:type="gramEnd"/>
+      <w:r>
+        <w:rPr>
+          <w:rFonts w:asciiTheme="minorHAnsi" w:hAnsiTheme="minorHAnsi" w:cstheme="minorHAnsi"/>
+        </w:rPr>
+        <w:t xml:space="preserve"> data is amalgamated into a database which can be retrieved by doctor as well as hospital admins on demand.</w:t>
       </w:r>
     </w:p>
     <w:p>
@@ -326,13 +298,7 @@
         <w:rPr>
           <w:rFonts w:asciiTheme="minorHAnsi" w:hAnsiTheme="minorHAnsi" w:cstheme="minorHAnsi"/>
         </w:rPr>
-        <w:t xml:space="preserve"> </w:t>
-      </w:r>
-      <w:r>
-        <w:rPr>
-          <w:rFonts w:asciiTheme="minorHAnsi" w:hAnsiTheme="minorHAnsi" w:cstheme="minorHAnsi"/>
-        </w:rPr>
-        <w:t>In existing system, to take appointment doctor’s concern was also required, which made the system unreliable. Also, the medication given by doctor need to be uploaded with snapshot and frequent medication is need to be repeated. And managing all doctors and adding new doctor is a headache as whole table in database need to be restructured.</w:t>
+        <w:t xml:space="preserve"> In existing system, to take appointment doctor’s concern was also required, which made the system unreliable. Also, the medication given by doctor need to be uploaded with snapshot and frequent medication is need to be repeated. And managing all doctors and adding new doctor is a headache as whole table in database need to be restructured.</w:t>
       </w:r>
     </w:p>
     <w:p>
@@ -385,37 +351,7 @@
         <w:rPr>
           <w:rFonts w:asciiTheme="minorHAnsi" w:hAnsiTheme="minorHAnsi" w:cstheme="minorHAnsi"/>
         </w:rPr>
-        <w:t>The p</w:t>
-      </w:r>
-      <w:r>
-        <w:rPr>
-          <w:rFonts w:asciiTheme="minorHAnsi" w:hAnsiTheme="minorHAnsi" w:cstheme="minorHAnsi"/>
-        </w:rPr>
-        <w:t>roposed system uses Restful services to add, remove, update all data</w:t>
-      </w:r>
-      <w:r>
-        <w:rPr>
-          <w:rFonts w:asciiTheme="minorHAnsi" w:hAnsiTheme="minorHAnsi" w:cstheme="minorHAnsi"/>
-        </w:rPr>
-        <w:t xml:space="preserve"> w</w:t>
-      </w:r>
-      <w:r>
-        <w:rPr>
-          <w:rFonts w:asciiTheme="minorHAnsi" w:hAnsiTheme="minorHAnsi" w:cstheme="minorHAnsi"/>
-        </w:rPr>
-        <w:t>hich makes it easy to maintain and test before deploying to production</w:t>
-      </w:r>
-      <w:r>
-        <w:rPr>
-          <w:rFonts w:asciiTheme="minorHAnsi" w:hAnsiTheme="minorHAnsi" w:cstheme="minorHAnsi"/>
-        </w:rPr>
-        <w:t xml:space="preserve"> and</w:t>
-      </w:r>
-      <w:r>
-        <w:rPr>
-          <w:rFonts w:asciiTheme="minorHAnsi" w:hAnsiTheme="minorHAnsi" w:cstheme="minorHAnsi"/>
-        </w:rPr>
-        <w:t xml:space="preserve"> less request are made to MySQL database for operation. Along with this, Single page application designed using Angular gives responsive UI for operation. </w:t>
+        <w:t xml:space="preserve">The proposed system uses Restful services to add, remove, update all data which makes it easy to maintain and test before deploying to production and less request are made to MySQL database for operation. Along with this, Single page application designed using Angular gives responsive UI for operation. </w:t>
       </w:r>
     </w:p>
     <w:p>
@@ -468,7 +404,45 @@
         <w:rPr>
           <w:rFonts w:asciiTheme="minorHAnsi" w:hAnsiTheme="minorHAnsi" w:cstheme="minorHAnsi"/>
         </w:rPr>
-        <w:t xml:space="preserve">For the first time, be it doctor or patient, he need to register himself at the portal. Adding new doctor need authorization from admin as he need to produce the license from ICMR and new patient registration requires authorization from doctor. Admin is already registered on portal with having highest privileges.  </w:t>
+        <w:t xml:space="preserve">For the first time, be it doctor or patient, he </w:t>
+      </w:r>
+      <w:proofErr w:type="gramStart"/>
+      <w:r>
+        <w:rPr>
+          <w:rFonts w:asciiTheme="minorHAnsi" w:hAnsiTheme="minorHAnsi" w:cstheme="minorHAnsi"/>
+        </w:rPr>
+        <w:t>need</w:t>
+      </w:r>
+      <w:proofErr w:type="gramEnd"/>
+      <w:r>
+        <w:rPr>
+          <w:rFonts w:asciiTheme="minorHAnsi" w:hAnsiTheme="minorHAnsi" w:cstheme="minorHAnsi"/>
+        </w:rPr>
+        <w:t xml:space="preserve"> to register himself at the portal. Adding new doctor need authorization from admin as </w:t>
+      </w:r>
+      <w:r>
+        <w:rPr>
+          <w:rFonts w:asciiTheme="minorHAnsi" w:hAnsiTheme="minorHAnsi" w:cstheme="minorHAnsi"/>
+        </w:rPr>
+        <w:t>doctor</w:t>
+      </w:r>
+      <w:r>
+        <w:rPr>
+          <w:rFonts w:asciiTheme="minorHAnsi" w:hAnsiTheme="minorHAnsi" w:cstheme="minorHAnsi"/>
+        </w:rPr>
+        <w:t xml:space="preserve"> need</w:t>
+      </w:r>
+      <w:r>
+        <w:rPr>
+          <w:rFonts w:asciiTheme="minorHAnsi" w:hAnsiTheme="minorHAnsi" w:cstheme="minorHAnsi"/>
+        </w:rPr>
+        <w:t>s</w:t>
+      </w:r>
+      <w:r>
+        <w:rPr>
+          <w:rFonts w:asciiTheme="minorHAnsi" w:hAnsiTheme="minorHAnsi" w:cstheme="minorHAnsi"/>
+        </w:rPr>
+        <w:t xml:space="preserve"> to produce the license from ICMR and new patient registration requires authorization from doctor. Admin is already registered on portal with having highest privileges.  </w:t>
       </w:r>
     </w:p>
     <w:p>
@@ -516,8 +490,61 @@
           <w:szCs w:val="28"/>
         </w:rPr>
         <w:lastRenderedPageBreak/>
-        <w:t xml:space="preserve">5. </w:t>
-      </w:r>
+        <w:t xml:space="preserve">5. Medication Module: </w:t>
+      </w:r>
+    </w:p>
+    <w:p>
+      <w:pPr>
+        <w:autoSpaceDE w:val="0"/>
+        <w:autoSpaceDN w:val="0"/>
+        <w:adjustRightInd w:val="0"/>
+        <w:jc w:val="both"/>
+        <w:rPr>
+          <w:rFonts w:asciiTheme="minorHAnsi" w:hAnsiTheme="minorHAnsi" w:cstheme="minorHAnsi"/>
+        </w:rPr>
+      </w:pPr>
+      <w:r>
+        <w:rPr>
+          <w:rFonts w:asciiTheme="minorHAnsi" w:hAnsiTheme="minorHAnsi" w:cstheme="minorHAnsi"/>
+        </w:rPr>
+        <w:t xml:space="preserve">This module will be updated by doctor entity on successful consultation and will be available for both patient and admin in read only mode. Whereas, patient can always </w:t>
+      </w:r>
+      <w:proofErr w:type="gramStart"/>
+      <w:r>
+        <w:rPr>
+          <w:rFonts w:asciiTheme="minorHAnsi" w:hAnsiTheme="minorHAnsi" w:cstheme="minorHAnsi"/>
+        </w:rPr>
+        <w:t>additional</w:t>
+      </w:r>
+      <w:proofErr w:type="gramEnd"/>
+      <w:r>
+        <w:rPr>
+          <w:rFonts w:asciiTheme="minorHAnsi" w:hAnsiTheme="minorHAnsi" w:cstheme="minorHAnsi"/>
+        </w:rPr>
+        <w:t xml:space="preserve"> question on prescription. </w:t>
+      </w:r>
+    </w:p>
+    <w:p>
+      <w:pPr>
+        <w:autoSpaceDE w:val="0"/>
+        <w:autoSpaceDN w:val="0"/>
+        <w:adjustRightInd w:val="0"/>
+        <w:jc w:val="both"/>
+        <w:rPr>
+          <w:rFonts w:asciiTheme="minorHAnsi" w:hAnsiTheme="minorHAnsi" w:cstheme="minorHAnsi"/>
+        </w:rPr>
+      </w:pPr>
+    </w:p>
+    <w:p>
+      <w:pPr>
+        <w:autoSpaceDE w:val="0"/>
+        <w:autoSpaceDN w:val="0"/>
+        <w:adjustRightInd w:val="0"/>
+        <w:jc w:val="both"/>
+        <w:rPr>
+          <w:rFonts w:asciiTheme="minorHAnsi" w:hAnsiTheme="minorHAnsi" w:cstheme="minorHAnsi"/>
+        </w:rPr>
+      </w:pPr>
       <w:r>
         <w:rPr>
           <w:rFonts w:asciiTheme="minorHAnsi" w:hAnsiTheme="minorHAnsi" w:cstheme="minorHAnsi"/>
@@ -526,45 +553,115 @@
           <w:sz w:val="28"/>
           <w:szCs w:val="28"/>
         </w:rPr>
-        <w:t xml:space="preserve">Medication Module: </w:t>
-      </w:r>
-    </w:p>
-    <w:p>
-      <w:pPr>
-        <w:autoSpaceDE w:val="0"/>
-        <w:autoSpaceDN w:val="0"/>
-        <w:adjustRightInd w:val="0"/>
-        <w:jc w:val="both"/>
-        <w:rPr>
-          <w:rFonts w:asciiTheme="minorHAnsi" w:hAnsiTheme="minorHAnsi" w:cstheme="minorHAnsi"/>
-        </w:rPr>
-      </w:pPr>
-      <w:r>
-        <w:rPr>
-          <w:rFonts w:asciiTheme="minorHAnsi" w:hAnsiTheme="minorHAnsi" w:cstheme="minorHAnsi"/>
-        </w:rPr>
-        <w:t xml:space="preserve">This module will be updated by doctor entity on successful consultation and will be available for both patient and admin in read only mode. Whereas, patient can always additional question on prescription. </w:t>
-      </w:r>
-    </w:p>
-    <w:p>
-      <w:pPr>
-        <w:autoSpaceDE w:val="0"/>
-        <w:autoSpaceDN w:val="0"/>
-        <w:adjustRightInd w:val="0"/>
-        <w:jc w:val="both"/>
-        <w:rPr>
-          <w:rFonts w:asciiTheme="minorHAnsi" w:hAnsiTheme="minorHAnsi" w:cstheme="minorHAnsi"/>
-        </w:rPr>
-      </w:pPr>
-    </w:p>
-    <w:p>
-      <w:pPr>
-        <w:autoSpaceDE w:val="0"/>
-        <w:autoSpaceDN w:val="0"/>
-        <w:adjustRightInd w:val="0"/>
-        <w:jc w:val="both"/>
-        <w:rPr>
-          <w:rFonts w:asciiTheme="minorHAnsi" w:hAnsiTheme="minorHAnsi" w:cstheme="minorHAnsi"/>
+        <w:t>6. Assumptions</w:t>
+      </w:r>
+    </w:p>
+    <w:p>
+      <w:pPr>
+        <w:autoSpaceDE w:val="0"/>
+        <w:autoSpaceDN w:val="0"/>
+        <w:adjustRightInd w:val="0"/>
+        <w:jc w:val="both"/>
+        <w:rPr>
+          <w:rFonts w:asciiTheme="minorHAnsi" w:hAnsiTheme="minorHAnsi" w:cstheme="minorHAnsi"/>
+        </w:rPr>
+      </w:pPr>
+      <w:r>
+        <w:rPr>
+          <w:rFonts w:asciiTheme="minorHAnsi" w:hAnsiTheme="minorHAnsi" w:cstheme="minorHAnsi"/>
+        </w:rPr>
+        <w:t xml:space="preserve"> 1) Portal Online and available for 24*7. </w:t>
+      </w:r>
+    </w:p>
+    <w:p>
+      <w:pPr>
+        <w:autoSpaceDE w:val="0"/>
+        <w:autoSpaceDN w:val="0"/>
+        <w:adjustRightInd w:val="0"/>
+        <w:jc w:val="both"/>
+        <w:rPr>
+          <w:rFonts w:asciiTheme="minorHAnsi" w:hAnsiTheme="minorHAnsi" w:cstheme="minorHAnsi"/>
+        </w:rPr>
+      </w:pPr>
+      <w:r>
+        <w:rPr>
+          <w:rFonts w:asciiTheme="minorHAnsi" w:hAnsiTheme="minorHAnsi" w:cstheme="minorHAnsi"/>
+        </w:rPr>
+        <w:t xml:space="preserve"> 2) If some doctor rejects patient because of lack of expertise in specific disease admin can assign new doctor to the patient.</w:t>
+      </w:r>
+    </w:p>
+    <w:p>
+      <w:pPr>
+        <w:autoSpaceDE w:val="0"/>
+        <w:autoSpaceDN w:val="0"/>
+        <w:adjustRightInd w:val="0"/>
+        <w:jc w:val="both"/>
+        <w:rPr>
+          <w:rFonts w:asciiTheme="minorHAnsi" w:hAnsiTheme="minorHAnsi" w:cstheme="minorHAnsi"/>
+        </w:rPr>
+      </w:pPr>
+      <w:r>
+        <w:rPr>
+          <w:rFonts w:asciiTheme="minorHAnsi" w:hAnsiTheme="minorHAnsi" w:cstheme="minorHAnsi"/>
+        </w:rPr>
+        <w:t>3) Prescription is Final and need no addition. However, new one can be added immediately in case of mistake.</w:t>
+      </w:r>
+    </w:p>
+    <w:p>
+      <w:pPr>
+        <w:autoSpaceDE w:val="0"/>
+        <w:autoSpaceDN w:val="0"/>
+        <w:adjustRightInd w:val="0"/>
+        <w:jc w:val="both"/>
+        <w:rPr>
+          <w:rFonts w:asciiTheme="minorHAnsi" w:hAnsiTheme="minorHAnsi" w:cstheme="minorHAnsi"/>
+        </w:rPr>
+      </w:pPr>
+      <w:r>
+        <w:rPr>
+          <w:rFonts w:asciiTheme="minorHAnsi" w:hAnsiTheme="minorHAnsi" w:cstheme="minorHAnsi"/>
+        </w:rPr>
+        <w:t xml:space="preserve">4) Doctors availability is in accordance with rotating shifts. </w:t>
+      </w:r>
+    </w:p>
+    <w:p>
+      <w:pPr>
+        <w:autoSpaceDE w:val="0"/>
+        <w:autoSpaceDN w:val="0"/>
+        <w:adjustRightInd w:val="0"/>
+        <w:jc w:val="both"/>
+        <w:rPr>
+          <w:rFonts w:asciiTheme="minorHAnsi" w:hAnsiTheme="minorHAnsi" w:cstheme="minorHAnsi"/>
+        </w:rPr>
+      </w:pPr>
+      <w:r>
+        <w:rPr>
+          <w:rFonts w:asciiTheme="minorHAnsi" w:hAnsiTheme="minorHAnsi" w:cstheme="minorHAnsi"/>
+        </w:rPr>
+        <w:t>4) Doctor and patient can talk to each other on dedicated channel of medium if required.</w:t>
+      </w:r>
+    </w:p>
+    <w:p>
+      <w:pPr>
+        <w:autoSpaceDE w:val="0"/>
+        <w:autoSpaceDN w:val="0"/>
+        <w:adjustRightInd w:val="0"/>
+        <w:jc w:val="both"/>
+        <w:rPr>
+          <w:rFonts w:asciiTheme="minorHAnsi" w:hAnsiTheme="minorHAnsi" w:cstheme="minorHAnsi"/>
+        </w:rPr>
+      </w:pPr>
+    </w:p>
+    <w:p>
+      <w:pPr>
+        <w:autoSpaceDE w:val="0"/>
+        <w:autoSpaceDN w:val="0"/>
+        <w:adjustRightInd w:val="0"/>
+        <w:jc w:val="both"/>
+        <w:rPr>
+          <w:rFonts w:asciiTheme="minorHAnsi" w:hAnsiTheme="minorHAnsi" w:cstheme="minorHAnsi"/>
+          <w:b/>
+          <w:bCs/>
         </w:rPr>
       </w:pPr>
       <w:r>
@@ -575,180 +672,77 @@
           <w:sz w:val="28"/>
           <w:szCs w:val="28"/>
         </w:rPr>
-        <w:t>6. Assumptions</w:t>
-      </w:r>
-    </w:p>
-    <w:p>
-      <w:pPr>
-        <w:autoSpaceDE w:val="0"/>
-        <w:autoSpaceDN w:val="0"/>
-        <w:adjustRightInd w:val="0"/>
-        <w:jc w:val="both"/>
-        <w:rPr>
-          <w:rFonts w:asciiTheme="minorHAnsi" w:hAnsiTheme="minorHAnsi" w:cstheme="minorHAnsi"/>
-        </w:rPr>
-      </w:pPr>
-      <w:r>
-        <w:rPr>
-          <w:rFonts w:asciiTheme="minorHAnsi" w:hAnsiTheme="minorHAnsi" w:cstheme="minorHAnsi"/>
-        </w:rPr>
-        <w:t xml:space="preserve"> 1) </w:t>
-      </w:r>
-      <w:r>
-        <w:rPr>
-          <w:rFonts w:asciiTheme="minorHAnsi" w:hAnsiTheme="minorHAnsi" w:cstheme="minorHAnsi"/>
-        </w:rPr>
-        <w:t>Portal Online and available</w:t>
-      </w:r>
-      <w:r>
-        <w:rPr>
-          <w:rFonts w:asciiTheme="minorHAnsi" w:hAnsiTheme="minorHAnsi" w:cstheme="minorHAnsi"/>
-        </w:rPr>
-        <w:t xml:space="preserve"> for</w:t>
-      </w:r>
-      <w:r>
-        <w:rPr>
-          <w:rFonts w:asciiTheme="minorHAnsi" w:hAnsiTheme="minorHAnsi" w:cstheme="minorHAnsi"/>
-        </w:rPr>
-        <w:t xml:space="preserve"> 24*7. </w:t>
-      </w:r>
-    </w:p>
-    <w:p>
-      <w:pPr>
-        <w:autoSpaceDE w:val="0"/>
-        <w:autoSpaceDN w:val="0"/>
-        <w:adjustRightInd w:val="0"/>
-        <w:jc w:val="both"/>
-        <w:rPr>
-          <w:rFonts w:asciiTheme="minorHAnsi" w:hAnsiTheme="minorHAnsi" w:cstheme="minorHAnsi"/>
-        </w:rPr>
-      </w:pPr>
-      <w:r>
-        <w:rPr>
-          <w:rFonts w:asciiTheme="minorHAnsi" w:hAnsiTheme="minorHAnsi" w:cstheme="minorHAnsi"/>
-        </w:rPr>
-        <w:t xml:space="preserve"> 2) </w:t>
-      </w:r>
-      <w:r>
-        <w:rPr>
-          <w:rFonts w:asciiTheme="minorHAnsi" w:hAnsiTheme="minorHAnsi" w:cstheme="minorHAnsi"/>
-        </w:rPr>
-        <w:t>If some doctor rejects patient because of lack of expertise in specific disease admin can assign new doctor to the patient.</w:t>
-      </w:r>
-    </w:p>
-    <w:p>
-      <w:pPr>
-        <w:autoSpaceDE w:val="0"/>
-        <w:autoSpaceDN w:val="0"/>
-        <w:adjustRightInd w:val="0"/>
-        <w:jc w:val="both"/>
-        <w:rPr>
-          <w:rFonts w:asciiTheme="minorHAnsi" w:hAnsiTheme="minorHAnsi" w:cstheme="minorHAnsi"/>
-        </w:rPr>
-      </w:pPr>
-      <w:r>
-        <w:rPr>
-          <w:rFonts w:asciiTheme="minorHAnsi" w:hAnsiTheme="minorHAnsi" w:cstheme="minorHAnsi"/>
-        </w:rPr>
-        <w:t>3)</w:t>
-      </w:r>
-      <w:r>
-        <w:rPr>
-          <w:rFonts w:asciiTheme="minorHAnsi" w:hAnsiTheme="minorHAnsi" w:cstheme="minorHAnsi"/>
-        </w:rPr>
-        <w:t xml:space="preserve"> Prescription is Final and need no addition. However, new one can be added immediately in case of mistake</w:t>
-      </w:r>
-      <w:r>
-        <w:rPr>
-          <w:rFonts w:asciiTheme="minorHAnsi" w:hAnsiTheme="minorHAnsi" w:cstheme="minorHAnsi"/>
-        </w:rPr>
-        <w:t>.</w:t>
-      </w:r>
-    </w:p>
-    <w:p>
-      <w:pPr>
-        <w:autoSpaceDE w:val="0"/>
-        <w:autoSpaceDN w:val="0"/>
-        <w:adjustRightInd w:val="0"/>
-        <w:jc w:val="both"/>
-        <w:rPr>
-          <w:rFonts w:asciiTheme="minorHAnsi" w:hAnsiTheme="minorHAnsi" w:cstheme="minorHAnsi"/>
-        </w:rPr>
-      </w:pPr>
-      <w:r>
-        <w:rPr>
-          <w:rFonts w:asciiTheme="minorHAnsi" w:hAnsiTheme="minorHAnsi" w:cstheme="minorHAnsi"/>
-        </w:rPr>
-        <w:t>4) Doctors availability is in accordance with</w:t>
-      </w:r>
-      <w:bookmarkStart w:id="0" w:name="_GoBack"/>
-      <w:bookmarkEnd w:id="0"/>
-      <w:r>
-        <w:rPr>
-          <w:rFonts w:asciiTheme="minorHAnsi" w:hAnsiTheme="minorHAnsi" w:cstheme="minorHAnsi"/>
-        </w:rPr>
-        <w:t xml:space="preserve"> rotating shifts. </w:t>
-      </w:r>
-    </w:p>
-    <w:p>
-      <w:pPr>
-        <w:autoSpaceDE w:val="0"/>
-        <w:autoSpaceDN w:val="0"/>
-        <w:adjustRightInd w:val="0"/>
-        <w:jc w:val="both"/>
-        <w:rPr>
-          <w:rFonts w:asciiTheme="minorHAnsi" w:hAnsiTheme="minorHAnsi" w:cstheme="minorHAnsi"/>
-        </w:rPr>
-      </w:pPr>
-      <w:r>
-        <w:rPr>
-          <w:rFonts w:asciiTheme="minorHAnsi" w:hAnsiTheme="minorHAnsi" w:cstheme="minorHAnsi"/>
-        </w:rPr>
-        <w:t>4</w:t>
-      </w:r>
-      <w:r>
-        <w:rPr>
-          <w:rFonts w:asciiTheme="minorHAnsi" w:hAnsiTheme="minorHAnsi" w:cstheme="minorHAnsi"/>
-        </w:rPr>
-        <w:t xml:space="preserve">) </w:t>
-      </w:r>
-      <w:r>
-        <w:rPr>
-          <w:rFonts w:asciiTheme="minorHAnsi" w:hAnsiTheme="minorHAnsi" w:cstheme="minorHAnsi"/>
-        </w:rPr>
-        <w:t xml:space="preserve">Doctor and patient can talk to each other on dedicated channel of medium </w:t>
-      </w:r>
-      <w:r>
-        <w:rPr>
-          <w:rFonts w:asciiTheme="minorHAnsi" w:hAnsiTheme="minorHAnsi" w:cstheme="minorHAnsi"/>
-        </w:rPr>
-        <w:t>if required.</w:t>
-      </w:r>
-    </w:p>
-    <w:p>
-      <w:pPr>
-        <w:autoSpaceDE w:val="0"/>
-        <w:autoSpaceDN w:val="0"/>
-        <w:adjustRightInd w:val="0"/>
-        <w:jc w:val="both"/>
-        <w:rPr>
-          <w:rFonts w:asciiTheme="minorHAnsi" w:hAnsiTheme="minorHAnsi" w:cstheme="minorHAnsi"/>
-        </w:rPr>
-      </w:pPr>
-    </w:p>
-    <w:p>
-      <w:pPr>
-        <w:autoSpaceDE w:val="0"/>
-        <w:autoSpaceDN w:val="0"/>
-        <w:adjustRightInd w:val="0"/>
-        <w:jc w:val="both"/>
-        <w:rPr>
-          <w:rFonts w:asciiTheme="minorHAnsi" w:hAnsiTheme="minorHAnsi" w:cstheme="minorHAnsi"/>
-          <w:b/>
-          <w:bCs/>
-        </w:rPr>
-      </w:pPr>
-      <w:r>
+        <w:t>7. Future Scope</w:t>
+      </w:r>
+    </w:p>
+    <w:p>
+      <w:pPr>
+        <w:autoSpaceDE w:val="0"/>
+        <w:autoSpaceDN w:val="0"/>
+        <w:adjustRightInd w:val="0"/>
+        <w:jc w:val="both"/>
+        <w:rPr>
+          <w:rFonts w:asciiTheme="minorHAnsi" w:hAnsiTheme="minorHAnsi" w:cstheme="minorHAnsi"/>
+        </w:rPr>
+      </w:pPr>
+      <w:r>
+        <w:rPr>
+          <w:rFonts w:asciiTheme="minorHAnsi" w:hAnsiTheme="minorHAnsi" w:cstheme="minorHAnsi"/>
+        </w:rPr>
+        <w:t xml:space="preserve"> 1) Payment Gateway for UPI transaction.</w:t>
+      </w:r>
+    </w:p>
+    <w:p>
+      <w:pPr>
+        <w:autoSpaceDE w:val="0"/>
+        <w:autoSpaceDN w:val="0"/>
+        <w:adjustRightInd w:val="0"/>
+        <w:jc w:val="both"/>
+        <w:rPr>
+          <w:rFonts w:asciiTheme="minorHAnsi" w:hAnsiTheme="minorHAnsi" w:cstheme="minorHAnsi"/>
+        </w:rPr>
+      </w:pPr>
+      <w:r>
+        <w:rPr>
+          <w:rFonts w:asciiTheme="minorHAnsi" w:hAnsiTheme="minorHAnsi" w:cstheme="minorHAnsi"/>
+        </w:rPr>
+        <w:t xml:space="preserve"> 2) Pathology lab and service integration</w:t>
+      </w:r>
+    </w:p>
+    <w:p>
+      <w:pPr>
+        <w:autoSpaceDE w:val="0"/>
+        <w:autoSpaceDN w:val="0"/>
+        <w:adjustRightInd w:val="0"/>
+        <w:jc w:val="both"/>
+        <w:rPr>
+          <w:rFonts w:asciiTheme="minorHAnsi" w:hAnsiTheme="minorHAnsi" w:cstheme="minorHAnsi"/>
+        </w:rPr>
+      </w:pPr>
+      <w:r>
+        <w:rPr>
+          <w:rFonts w:asciiTheme="minorHAnsi" w:hAnsiTheme="minorHAnsi" w:cstheme="minorHAnsi"/>
+        </w:rPr>
+        <w:t xml:space="preserve"> 3) Video chat and audio call support.</w:t>
+      </w:r>
+    </w:p>
+    <w:p>
+      <w:pPr>
+        <w:autoSpaceDE w:val="0"/>
+        <w:autoSpaceDN w:val="0"/>
+        <w:adjustRightInd w:val="0"/>
+        <w:jc w:val="both"/>
+        <w:rPr>
+          <w:rFonts w:asciiTheme="minorHAnsi" w:hAnsiTheme="minorHAnsi" w:cstheme="minorHAnsi"/>
+        </w:rPr>
+      </w:pPr>
+    </w:p>
+    <w:p>
+      <w:pPr>
+        <w:autoSpaceDE w:val="0"/>
+        <w:autoSpaceDN w:val="0"/>
+        <w:adjustRightInd w:val="0"/>
+        <w:jc w:val="both"/>
         <w:rPr>
           <w:rFonts w:asciiTheme="minorHAnsi" w:hAnsiTheme="minorHAnsi" w:cstheme="minorHAnsi"/>
           <w:b/>
@@ -756,113 +750,8 @@
           <w:sz w:val="28"/>
           <w:szCs w:val="28"/>
         </w:rPr>
-        <w:t>7. Future Scope</w:t>
-      </w:r>
-    </w:p>
-    <w:p>
-      <w:pPr>
-        <w:autoSpaceDE w:val="0"/>
-        <w:autoSpaceDN w:val="0"/>
-        <w:adjustRightInd w:val="0"/>
-        <w:jc w:val="both"/>
-        <w:rPr>
-          <w:rFonts w:asciiTheme="minorHAnsi" w:hAnsiTheme="minorHAnsi" w:cstheme="minorHAnsi"/>
-        </w:rPr>
-      </w:pPr>
-      <w:r>
-        <w:rPr>
-          <w:rFonts w:asciiTheme="minorHAnsi" w:hAnsiTheme="minorHAnsi" w:cstheme="minorHAnsi"/>
-        </w:rPr>
-        <w:t xml:space="preserve"> 1) </w:t>
-      </w:r>
-      <w:r>
-        <w:rPr>
-          <w:rFonts w:asciiTheme="minorHAnsi" w:hAnsiTheme="minorHAnsi" w:cstheme="minorHAnsi"/>
-        </w:rPr>
-        <w:t>Payment Gateway for UPI transaction.</w:t>
-      </w:r>
-    </w:p>
-    <w:p>
-      <w:pPr>
-        <w:autoSpaceDE w:val="0"/>
-        <w:autoSpaceDN w:val="0"/>
-        <w:adjustRightInd w:val="0"/>
-        <w:jc w:val="both"/>
-        <w:rPr>
-          <w:rFonts w:asciiTheme="minorHAnsi" w:hAnsiTheme="minorHAnsi" w:cstheme="minorHAnsi"/>
-        </w:rPr>
-      </w:pPr>
-      <w:r>
-        <w:rPr>
-          <w:rFonts w:asciiTheme="minorHAnsi" w:hAnsiTheme="minorHAnsi" w:cstheme="minorHAnsi"/>
-        </w:rPr>
-        <w:t xml:space="preserve"> 2) </w:t>
-      </w:r>
-      <w:r>
-        <w:rPr>
-          <w:rFonts w:asciiTheme="minorHAnsi" w:hAnsiTheme="minorHAnsi" w:cstheme="minorHAnsi"/>
-        </w:rPr>
-        <w:t>Pathology lab and service integration</w:t>
-      </w:r>
-    </w:p>
-    <w:p>
-      <w:pPr>
-        <w:autoSpaceDE w:val="0"/>
-        <w:autoSpaceDN w:val="0"/>
-        <w:adjustRightInd w:val="0"/>
-        <w:jc w:val="both"/>
-        <w:rPr>
-          <w:rFonts w:asciiTheme="minorHAnsi" w:hAnsiTheme="minorHAnsi" w:cstheme="minorHAnsi"/>
-        </w:rPr>
-      </w:pPr>
-      <w:r>
-        <w:rPr>
-          <w:rFonts w:asciiTheme="minorHAnsi" w:hAnsiTheme="minorHAnsi" w:cstheme="minorHAnsi"/>
-        </w:rPr>
-        <w:t xml:space="preserve"> 3) </w:t>
-      </w:r>
-      <w:r>
-        <w:rPr>
-          <w:rFonts w:asciiTheme="minorHAnsi" w:hAnsiTheme="minorHAnsi" w:cstheme="minorHAnsi"/>
-        </w:rPr>
-        <w:t xml:space="preserve">Video chat </w:t>
-      </w:r>
-      <w:r>
-        <w:rPr>
-          <w:rFonts w:asciiTheme="minorHAnsi" w:hAnsiTheme="minorHAnsi" w:cstheme="minorHAnsi"/>
-        </w:rPr>
-        <w:t>and audio</w:t>
-      </w:r>
-      <w:r>
-        <w:rPr>
-          <w:rFonts w:asciiTheme="minorHAnsi" w:hAnsiTheme="minorHAnsi" w:cstheme="minorHAnsi"/>
-        </w:rPr>
-        <w:t xml:space="preserve"> call</w:t>
-      </w:r>
-      <w:r>
-        <w:rPr>
-          <w:rFonts w:asciiTheme="minorHAnsi" w:hAnsiTheme="minorHAnsi" w:cstheme="minorHAnsi"/>
-        </w:rPr>
-        <w:t xml:space="preserve"> support.</w:t>
-      </w:r>
-    </w:p>
-    <w:p>
-      <w:pPr>
-        <w:autoSpaceDE w:val="0"/>
-        <w:autoSpaceDN w:val="0"/>
-        <w:adjustRightInd w:val="0"/>
-        <w:jc w:val="both"/>
-        <w:rPr>
-          <w:rFonts w:asciiTheme="minorHAnsi" w:hAnsiTheme="minorHAnsi" w:cstheme="minorHAnsi"/>
-        </w:rPr>
-      </w:pPr>
-    </w:p>
-    <w:p>
-      <w:pPr>
-        <w:autoSpaceDE w:val="0"/>
-        <w:autoSpaceDN w:val="0"/>
-        <w:adjustRightInd w:val="0"/>
-        <w:jc w:val="both"/>
+      </w:pPr>
+      <w:r>
         <w:rPr>
           <w:rFonts w:asciiTheme="minorHAnsi" w:hAnsiTheme="minorHAnsi" w:cstheme="minorHAnsi"/>
           <w:b/>
@@ -870,236 +759,353 @@
           <w:sz w:val="28"/>
           <w:szCs w:val="28"/>
         </w:rPr>
-      </w:pPr>
-      <w:r>
-        <w:rPr>
-          <w:rFonts w:asciiTheme="minorHAnsi" w:hAnsiTheme="minorHAnsi" w:cstheme="minorHAnsi"/>
-          <w:b/>
-          <w:bCs/>
+        <w:t xml:space="preserve">8. UML Diagram </w:t>
+      </w:r>
+    </w:p>
+    <w:p>
+      <w:pPr>
+        <w:autoSpaceDE w:val="0"/>
+        <w:autoSpaceDN w:val="0"/>
+        <w:adjustRightInd w:val="0"/>
+        <w:jc w:val="both"/>
+        <w:rPr>
+          <w:rFonts w:asciiTheme="minorHAnsi" w:hAnsiTheme="minorHAnsi" w:cstheme="minorHAnsi"/>
+          <w:b/>
+          <w:bCs/>
+          <w:sz w:val="24"/>
+          <w:szCs w:val="24"/>
+        </w:rPr>
+      </w:pPr>
+      <w:r>
+        <w:rPr>
+          <w:rFonts w:asciiTheme="minorHAnsi" w:hAnsiTheme="minorHAnsi" w:cstheme="minorHAnsi"/>
+          <w:b/>
+          <w:bCs/>
+          <w:sz w:val="24"/>
+          <w:szCs w:val="24"/>
+        </w:rPr>
+        <w:t>8.a</w:t>
+      </w:r>
+      <w:r>
+        <w:rPr>
+          <w:rFonts w:asciiTheme="minorHAnsi" w:hAnsiTheme="minorHAnsi" w:cstheme="minorHAnsi"/>
+          <w:b/>
+          <w:bCs/>
+          <w:sz w:val="24"/>
+          <w:szCs w:val="24"/>
+        </w:rPr>
+        <w:t>: DFD Level 0</w:t>
+      </w:r>
+    </w:p>
+    <w:p>
+      <w:pPr>
+        <w:autoSpaceDE w:val="0"/>
+        <w:autoSpaceDN w:val="0"/>
+        <w:adjustRightInd w:val="0"/>
+        <w:jc w:val="center"/>
+        <w:rPr>
+          <w:rFonts w:asciiTheme="minorHAnsi" w:hAnsiTheme="minorHAnsi" w:cstheme="minorHAnsi"/>
+          <w:b/>
+          <w:bCs/>
+          <w:sz w:val="24"/>
+          <w:szCs w:val="24"/>
+        </w:rPr>
+      </w:pPr>
+      <w:r>
+        <w:rPr>
+          <w:rFonts w:asciiTheme="minorHAnsi" w:hAnsiTheme="minorHAnsi" w:cstheme="minorHAnsi"/>
+          <w:b/>
+          <w:bCs/>
+          <w:noProof/>
+          <w:sz w:val="24"/>
+          <w:szCs w:val="24"/>
+        </w:rPr>
+        <w:drawing>
+          <wp:inline distT="0" distB="0" distL="0" distR="0" wp14:anchorId="5F74FD80" wp14:editId="262DF7A3">
+            <wp:extent cx="6853473" cy="3000151"/>
+            <wp:effectExtent l="0" t="0" r="5080" b="0"/>
+            <wp:docPr id="7" name="Picture 7"/>
+            <wp:cNvGraphicFramePr>
+              <a:graphicFrameLocks xmlns:a="http://schemas.openxmlformats.org/drawingml/2006/main" noChangeAspect="1"/>
+            </wp:cNvGraphicFramePr>
+            <a:graphic xmlns:a="http://schemas.openxmlformats.org/drawingml/2006/main">
+              <a:graphicData uri="http://schemas.openxmlformats.org/drawingml/2006/picture">
+                <pic:pic xmlns:pic="http://schemas.openxmlformats.org/drawingml/2006/picture">
+                  <pic:nvPicPr>
+                    <pic:cNvPr id="1" name=""/>
+                    <pic:cNvPicPr/>
+                  </pic:nvPicPr>
+                  <pic:blipFill>
+                    <a:blip r:embed="rId4"/>
+                    <a:stretch>
+                      <a:fillRect/>
+                    </a:stretch>
+                  </pic:blipFill>
+                  <pic:spPr>
+                    <a:xfrm>
+                      <a:off x="0" y="0"/>
+                      <a:ext cx="6902247" cy="3021502"/>
+                    </a:xfrm>
+                    <a:prstGeom prst="rect">
+                      <a:avLst/>
+                    </a:prstGeom>
+                  </pic:spPr>
+                </pic:pic>
+              </a:graphicData>
+            </a:graphic>
+          </wp:inline>
+        </w:drawing>
+      </w:r>
+    </w:p>
+    <w:p>
+      <w:pPr>
+        <w:autoSpaceDE w:val="0"/>
+        <w:autoSpaceDN w:val="0"/>
+        <w:adjustRightInd w:val="0"/>
+        <w:jc w:val="both"/>
+        <w:rPr>
+          <w:rFonts w:asciiTheme="minorHAnsi" w:hAnsiTheme="minorHAnsi" w:cstheme="minorHAnsi"/>
+          <w:b/>
+          <w:bCs/>
+          <w:sz w:val="24"/>
+          <w:szCs w:val="24"/>
+        </w:rPr>
+      </w:pPr>
+      <w:r>
+        <w:rPr>
+          <w:rFonts w:asciiTheme="minorHAnsi" w:hAnsiTheme="minorHAnsi" w:cstheme="minorHAnsi"/>
+          <w:b/>
+          <w:bCs/>
+          <w:sz w:val="24"/>
+          <w:szCs w:val="24"/>
+        </w:rPr>
+        <w:lastRenderedPageBreak/>
+        <w:t>8</w:t>
+      </w:r>
+      <w:r>
+        <w:rPr>
+          <w:rFonts w:asciiTheme="minorHAnsi" w:hAnsiTheme="minorHAnsi" w:cstheme="minorHAnsi"/>
+          <w:b/>
+          <w:bCs/>
+          <w:sz w:val="24"/>
+          <w:szCs w:val="24"/>
+        </w:rPr>
+        <w:t>.b: DFD Level 1</w:t>
+      </w:r>
+    </w:p>
+    <w:p>
+      <w:pPr>
+        <w:autoSpaceDE w:val="0"/>
+        <w:autoSpaceDN w:val="0"/>
+        <w:adjustRightInd w:val="0"/>
+        <w:jc w:val="center"/>
+        <w:rPr>
+          <w:rFonts w:asciiTheme="minorHAnsi" w:hAnsiTheme="minorHAnsi" w:cstheme="minorHAnsi"/>
+          <w:b/>
+          <w:bCs/>
+          <w:sz w:val="24"/>
+          <w:szCs w:val="24"/>
+        </w:rPr>
+      </w:pPr>
+      <w:r>
+        <w:rPr>
+          <w:rFonts w:asciiTheme="minorHAnsi" w:hAnsiTheme="minorHAnsi" w:cstheme="minorHAnsi"/>
+          <w:b/>
+          <w:bCs/>
+          <w:noProof/>
+          <w:sz w:val="24"/>
+          <w:szCs w:val="24"/>
+        </w:rPr>
+        <w:drawing>
+          <wp:inline distT="0" distB="0" distL="0" distR="0" wp14:anchorId="6ED2711B" wp14:editId="7B2FB95D">
+            <wp:extent cx="6690360" cy="3406140"/>
+            <wp:effectExtent l="0" t="0" r="0" b="3810"/>
+            <wp:docPr id="6" name="Picture 6"/>
+            <wp:cNvGraphicFramePr>
+              <a:graphicFrameLocks xmlns:a="http://schemas.openxmlformats.org/drawingml/2006/main" noChangeAspect="1"/>
+            </wp:cNvGraphicFramePr>
+            <a:graphic xmlns:a="http://schemas.openxmlformats.org/drawingml/2006/main">
+              <a:graphicData uri="http://schemas.openxmlformats.org/drawingml/2006/picture">
+                <pic:pic xmlns:pic="http://schemas.openxmlformats.org/drawingml/2006/picture">
+                  <pic:nvPicPr>
+                    <pic:cNvPr id="0" name="Picture 1"/>
+                    <pic:cNvPicPr>
+                      <a:picLocks noChangeAspect="1" noChangeArrowheads="1"/>
+                    </pic:cNvPicPr>
+                  </pic:nvPicPr>
+                  <pic:blipFill>
+                    <a:blip r:embed="rId5">
+                      <a:extLst>
+                        <a:ext uri="{28A0092B-C50C-407E-A947-70E740481C1C}">
+                          <a14:useLocalDpi xmlns:a14="http://schemas.microsoft.com/office/drawing/2010/main" val="0"/>
+                        </a:ext>
+                      </a:extLst>
+                    </a:blip>
+                    <a:srcRect/>
+                    <a:stretch>
+                      <a:fillRect/>
+                    </a:stretch>
+                  </pic:blipFill>
+                  <pic:spPr bwMode="auto">
+                    <a:xfrm>
+                      <a:off x="0" y="0"/>
+                      <a:ext cx="6690360" cy="3406140"/>
+                    </a:xfrm>
+                    <a:prstGeom prst="rect">
+                      <a:avLst/>
+                    </a:prstGeom>
+                    <a:noFill/>
+                    <a:ln>
+                      <a:noFill/>
+                    </a:ln>
+                  </pic:spPr>
+                </pic:pic>
+              </a:graphicData>
+            </a:graphic>
+          </wp:inline>
+        </w:drawing>
+      </w:r>
+    </w:p>
+    <w:p>
+      <w:pPr>
+        <w:autoSpaceDE w:val="0"/>
+        <w:autoSpaceDN w:val="0"/>
+        <w:adjustRightInd w:val="0"/>
+        <w:jc w:val="both"/>
+        <w:rPr>
+          <w:rFonts w:asciiTheme="minorHAnsi" w:hAnsiTheme="minorHAnsi" w:cstheme="minorHAnsi"/>
+          <w:b/>
+          <w:bCs/>
+          <w:sz w:val="24"/>
+          <w:szCs w:val="24"/>
+        </w:rPr>
+      </w:pPr>
+      <w:r>
+        <w:rPr>
+          <w:rFonts w:asciiTheme="minorHAnsi" w:hAnsiTheme="minorHAnsi" w:cstheme="minorHAnsi"/>
+          <w:b/>
+          <w:bCs/>
+          <w:sz w:val="24"/>
+          <w:szCs w:val="24"/>
+        </w:rPr>
+        <w:t xml:space="preserve">8.c: DFD Level 2 </w:t>
+      </w:r>
+    </w:p>
+    <w:p>
+      <w:pPr>
+        <w:autoSpaceDE w:val="0"/>
+        <w:autoSpaceDN w:val="0"/>
+        <w:adjustRightInd w:val="0"/>
+        <w:jc w:val="center"/>
+        <w:rPr>
+          <w:rFonts w:asciiTheme="minorHAnsi" w:hAnsiTheme="minorHAnsi" w:cstheme="minorHAnsi"/>
+          <w:b/>
+          <w:bCs/>
+          <w:sz w:val="24"/>
+          <w:szCs w:val="24"/>
+        </w:rPr>
+      </w:pPr>
+      <w:r>
+        <w:rPr>
+          <w:rFonts w:asciiTheme="minorHAnsi" w:hAnsiTheme="minorHAnsi" w:cstheme="minorHAnsi"/>
+          <w:b/>
+          <w:bCs/>
+          <w:noProof/>
           <w:sz w:val="28"/>
           <w:szCs w:val="28"/>
-        </w:rPr>
-        <w:t>8.</w:t>
-      </w:r>
-      <w:r>
-        <w:rPr>
-          <w:rFonts w:asciiTheme="minorHAnsi" w:hAnsiTheme="minorHAnsi" w:cstheme="minorHAnsi"/>
-          <w:b/>
-          <w:bCs/>
-          <w:sz w:val="28"/>
-          <w:szCs w:val="28"/>
-        </w:rPr>
-        <w:t xml:space="preserve"> </w:t>
-      </w:r>
-      <w:r>
-        <w:rPr>
-          <w:rFonts w:asciiTheme="minorHAnsi" w:hAnsiTheme="minorHAnsi" w:cstheme="minorHAnsi"/>
-          <w:b/>
-          <w:bCs/>
-          <w:sz w:val="28"/>
-          <w:szCs w:val="28"/>
-        </w:rPr>
-        <w:t xml:space="preserve">UML Diagram </w:t>
-      </w:r>
-    </w:p>
-    <w:p>
-      <w:pPr>
-        <w:autoSpaceDE w:val="0"/>
-        <w:autoSpaceDN w:val="0"/>
-        <w:adjustRightInd w:val="0"/>
-        <w:jc w:val="both"/>
-        <w:rPr>
-          <w:rFonts w:asciiTheme="minorHAnsi" w:hAnsiTheme="minorHAnsi" w:cstheme="minorHAnsi"/>
-          <w:b/>
-          <w:bCs/>
-          <w:sz w:val="24"/>
-          <w:szCs w:val="24"/>
-        </w:rPr>
-      </w:pPr>
-      <w:r>
-        <w:rPr>
-          <w:rFonts w:asciiTheme="minorHAnsi" w:hAnsiTheme="minorHAnsi" w:cstheme="minorHAnsi"/>
-          <w:b/>
-          <w:bCs/>
-          <w:sz w:val="24"/>
-          <w:szCs w:val="24"/>
-        </w:rPr>
-        <w:t>1.a : DFD Level 0</w:t>
-      </w:r>
-    </w:p>
-    <w:p>
-      <w:pPr>
-        <w:autoSpaceDE w:val="0"/>
-        <w:autoSpaceDN w:val="0"/>
-        <w:adjustRightInd w:val="0"/>
-        <w:jc w:val="both"/>
-        <w:rPr>
-          <w:rFonts w:asciiTheme="minorHAnsi" w:hAnsiTheme="minorHAnsi" w:cstheme="minorHAnsi"/>
-        </w:rPr>
-      </w:pPr>
-    </w:p>
-    <w:p>
-      <w:pPr>
-        <w:autoSpaceDE w:val="0"/>
-        <w:autoSpaceDN w:val="0"/>
-        <w:adjustRightInd w:val="0"/>
-        <w:jc w:val="both"/>
-        <w:rPr>
-          <w:rFonts w:asciiTheme="minorHAnsi" w:hAnsiTheme="minorHAnsi" w:cstheme="minorHAnsi"/>
-          <w:b/>
-          <w:bCs/>
-          <w:sz w:val="20"/>
-          <w:szCs w:val="20"/>
-        </w:rPr>
-      </w:pPr>
-    </w:p>
-    <w:p>
-      <w:pPr>
-        <w:autoSpaceDE w:val="0"/>
-        <w:autoSpaceDN w:val="0"/>
-        <w:adjustRightInd w:val="0"/>
-        <w:jc w:val="both"/>
-        <w:rPr>
-          <w:rFonts w:asciiTheme="minorHAnsi" w:hAnsiTheme="minorHAnsi" w:cstheme="minorHAnsi"/>
-          <w:b/>
-          <w:bCs/>
-          <w:sz w:val="24"/>
-          <w:szCs w:val="24"/>
-        </w:rPr>
-      </w:pPr>
-      <w:r>
-        <w:rPr>
-          <w:rFonts w:asciiTheme="minorHAnsi" w:hAnsiTheme="minorHAnsi" w:cstheme="minorHAnsi"/>
-          <w:b/>
-          <w:bCs/>
-          <w:sz w:val="24"/>
-          <w:szCs w:val="24"/>
-        </w:rPr>
-        <w:t>1.b: DFD Level 1</w:t>
-      </w:r>
-    </w:p>
-    <w:p>
-      <w:pPr>
-        <w:autoSpaceDE w:val="0"/>
-        <w:autoSpaceDN w:val="0"/>
-        <w:adjustRightInd w:val="0"/>
-        <w:jc w:val="both"/>
-        <w:rPr>
-          <w:rFonts w:asciiTheme="minorHAnsi" w:hAnsiTheme="minorHAnsi" w:cstheme="minorHAnsi"/>
-        </w:rPr>
-      </w:pPr>
-    </w:p>
-    <w:p>
-      <w:pPr>
-        <w:autoSpaceDE w:val="0"/>
-        <w:autoSpaceDN w:val="0"/>
-        <w:adjustRightInd w:val="0"/>
-        <w:jc w:val="both"/>
-        <w:rPr>
-          <w:rFonts w:asciiTheme="minorHAnsi" w:hAnsiTheme="minorHAnsi" w:cstheme="minorHAnsi"/>
-        </w:rPr>
-      </w:pPr>
-    </w:p>
-    <w:p>
-      <w:pPr>
-        <w:autoSpaceDE w:val="0"/>
-        <w:autoSpaceDN w:val="0"/>
-        <w:adjustRightInd w:val="0"/>
-        <w:jc w:val="both"/>
-        <w:rPr>
-          <w:rFonts w:asciiTheme="minorHAnsi" w:hAnsiTheme="minorHAnsi" w:cstheme="minorHAnsi"/>
-        </w:rPr>
-      </w:pPr>
-    </w:p>
-    <w:p>
-      <w:pPr>
-        <w:autoSpaceDE w:val="0"/>
-        <w:autoSpaceDN w:val="0"/>
-        <w:adjustRightInd w:val="0"/>
-        <w:jc w:val="both"/>
-        <w:rPr>
-          <w:rFonts w:asciiTheme="minorHAnsi" w:hAnsiTheme="minorHAnsi" w:cstheme="minorHAnsi"/>
-        </w:rPr>
-      </w:pPr>
-    </w:p>
-    <w:p>
-      <w:pPr>
-        <w:autoSpaceDE w:val="0"/>
-        <w:autoSpaceDN w:val="0"/>
-        <w:adjustRightInd w:val="0"/>
-        <w:jc w:val="both"/>
-        <w:rPr>
-          <w:rFonts w:asciiTheme="minorHAnsi" w:hAnsiTheme="minorHAnsi" w:cstheme="minorHAnsi"/>
-        </w:rPr>
-      </w:pPr>
-    </w:p>
-    <w:p>
-      <w:pPr>
-        <w:autoSpaceDE w:val="0"/>
-        <w:autoSpaceDN w:val="0"/>
-        <w:adjustRightInd w:val="0"/>
-        <w:jc w:val="both"/>
-        <w:rPr>
-          <w:rFonts w:asciiTheme="minorHAnsi" w:hAnsiTheme="minorHAnsi" w:cstheme="minorHAnsi"/>
-        </w:rPr>
-      </w:pPr>
-    </w:p>
-    <w:p>
-      <w:pPr>
-        <w:autoSpaceDE w:val="0"/>
-        <w:autoSpaceDN w:val="0"/>
-        <w:adjustRightInd w:val="0"/>
-        <w:jc w:val="both"/>
-        <w:rPr>
-          <w:rFonts w:asciiTheme="minorHAnsi" w:hAnsiTheme="minorHAnsi" w:cstheme="minorHAnsi"/>
-          <w:b/>
-          <w:bCs/>
-          <w:sz w:val="28"/>
-          <w:szCs w:val="28"/>
-        </w:rPr>
-      </w:pPr>
-    </w:p>
-    <w:p>
-      <w:pPr>
-        <w:autoSpaceDE w:val="0"/>
-        <w:autoSpaceDN w:val="0"/>
-        <w:adjustRightInd w:val="0"/>
-        <w:jc w:val="both"/>
-        <w:rPr>
-          <w:rFonts w:asciiTheme="minorHAnsi" w:hAnsiTheme="minorHAnsi" w:cstheme="minorHAnsi"/>
-          <w:b/>
-          <w:bCs/>
-          <w:sz w:val="24"/>
-          <w:szCs w:val="24"/>
-        </w:rPr>
-      </w:pPr>
-      <w:r>
-        <w:rPr>
-          <w:rFonts w:asciiTheme="minorHAnsi" w:hAnsiTheme="minorHAnsi" w:cstheme="minorHAnsi"/>
-          <w:b/>
-          <w:bCs/>
-          <w:sz w:val="24"/>
-          <w:szCs w:val="24"/>
-        </w:rPr>
-        <w:t>1.c</w:t>
-      </w:r>
-      <w:r>
-        <w:rPr>
-          <w:rFonts w:asciiTheme="minorHAnsi" w:hAnsiTheme="minorHAnsi" w:cstheme="minorHAnsi"/>
-          <w:b/>
-          <w:bCs/>
-          <w:sz w:val="24"/>
-          <w:szCs w:val="24"/>
-        </w:rPr>
-        <w:t>:  Class Diagram</w:t>
-      </w:r>
-    </w:p>
-    <w:p>
-      <w:pPr>
-        <w:autoSpaceDE w:val="0"/>
-        <w:autoSpaceDN w:val="0"/>
-        <w:adjustRightInd w:val="0"/>
-        <w:jc w:val="both"/>
+          <w:lang w:val="en-IN" w:eastAsia="en-IN"/>
+        </w:rPr>
+        <w:drawing>
+          <wp:inline distT="0" distB="0" distL="0" distR="0" wp14:anchorId="4C81DD6A" wp14:editId="2D180400">
+            <wp:extent cx="4390904" cy="4768850"/>
+            <wp:effectExtent l="0" t="0" r="0" b="0"/>
+            <wp:docPr id="5" name="Picture 5" descr="C:\Users\manda\AppData\Local\Microsoft\Windows\INetCache\Content.Word\WhatsApp Image 2021-01-13 at 12.21.34 AM.JPEG"/>
+            <wp:cNvGraphicFramePr>
+              <a:graphicFrameLocks xmlns:a="http://schemas.openxmlformats.org/drawingml/2006/main" noChangeAspect="1"/>
+            </wp:cNvGraphicFramePr>
+            <a:graphic xmlns:a="http://schemas.openxmlformats.org/drawingml/2006/main">
+              <a:graphicData uri="http://schemas.openxmlformats.org/drawingml/2006/picture">
+                <pic:pic xmlns:pic="http://schemas.openxmlformats.org/drawingml/2006/picture">
+                  <pic:nvPicPr>
+                    <pic:cNvPr id="0" name="Picture 5" descr="C:\Users\manda\AppData\Local\Microsoft\Windows\INetCache\Content.Word\WhatsApp Image 2021-01-13 at 12.21.34 AM.JPEG"/>
+                    <pic:cNvPicPr>
+                      <a:picLocks noChangeAspect="1" noChangeArrowheads="1"/>
+                    </pic:cNvPicPr>
+                  </pic:nvPicPr>
+                  <pic:blipFill>
+                    <a:blip r:embed="rId6">
+                      <a:extLst>
+                        <a:ext uri="{28A0092B-C50C-407E-A947-70E740481C1C}">
+                          <a14:useLocalDpi xmlns:a14="http://schemas.microsoft.com/office/drawing/2010/main" val="0"/>
+                        </a:ext>
+                      </a:extLst>
+                    </a:blip>
+                    <a:srcRect/>
+                    <a:stretch>
+                      <a:fillRect/>
+                    </a:stretch>
+                  </pic:blipFill>
+                  <pic:spPr bwMode="auto">
+                    <a:xfrm>
+                      <a:off x="0" y="0"/>
+                      <a:ext cx="4440179" cy="4822366"/>
+                    </a:xfrm>
+                    <a:prstGeom prst="rect">
+                      <a:avLst/>
+                    </a:prstGeom>
+                    <a:noFill/>
+                    <a:ln>
+                      <a:noFill/>
+                    </a:ln>
+                  </pic:spPr>
+                </pic:pic>
+              </a:graphicData>
+            </a:graphic>
+          </wp:inline>
+        </w:drawing>
+      </w:r>
+    </w:p>
+    <w:p>
+      <w:pPr>
+        <w:autoSpaceDE w:val="0"/>
+        <w:autoSpaceDN w:val="0"/>
+        <w:adjustRightInd w:val="0"/>
+        <w:rPr>
+          <w:rFonts w:asciiTheme="minorHAnsi" w:hAnsiTheme="minorHAnsi" w:cstheme="minorHAnsi"/>
+          <w:b/>
+          <w:bCs/>
+          <w:sz w:val="24"/>
+          <w:szCs w:val="24"/>
+        </w:rPr>
+      </w:pPr>
+      <w:r>
+        <w:rPr>
+          <w:rFonts w:asciiTheme="minorHAnsi" w:hAnsiTheme="minorHAnsi" w:cstheme="minorHAnsi"/>
+          <w:b/>
+          <w:bCs/>
+          <w:sz w:val="24"/>
+          <w:szCs w:val="24"/>
+        </w:rPr>
+        <w:lastRenderedPageBreak/>
+        <w:t xml:space="preserve">8.d: </w:t>
+      </w:r>
+      <w:r>
+        <w:rPr>
+          <w:rFonts w:asciiTheme="minorHAnsi" w:hAnsiTheme="minorHAnsi" w:cstheme="minorHAnsi"/>
+          <w:b/>
+          <w:bCs/>
+          <w:sz w:val="24"/>
+          <w:szCs w:val="24"/>
+        </w:rPr>
+        <w:t>Class Diagram</w:t>
+      </w:r>
+    </w:p>
+    <w:p>
+      <w:pPr>
+        <w:autoSpaceDE w:val="0"/>
+        <w:autoSpaceDN w:val="0"/>
+        <w:adjustRightInd w:val="0"/>
+        <w:jc w:val="center"/>
         <w:rPr>
           <w:rFonts w:asciiTheme="minorHAnsi" w:hAnsiTheme="minorHAnsi" w:cstheme="minorHAnsi"/>
           <w:b/>
@@ -1119,8 +1125,8 @@
           <w:lang w:val="en-IN" w:eastAsia="en-IN"/>
         </w:rPr>
         <w:drawing>
-          <wp:inline distT="0" distB="0" distL="0" distR="0">
-            <wp:extent cx="7014947" cy="4427316"/>
+          <wp:inline distT="0" distB="0" distL="0" distR="0" wp14:anchorId="0D5E3B56" wp14:editId="731702B8">
+            <wp:extent cx="7301339" cy="4515729"/>
             <wp:effectExtent l="0" t="0" r="0" b="0"/>
             <wp:docPr id="2" name="Picture 2" descr="C:\Users\manda\Downloads\WhatsApp Image 2021-01-12 at 4.27.42 PM.jpeg"/>
             <wp:cNvGraphicFramePr>
@@ -1136,7 +1142,7 @@
                     </pic:cNvPicPr>
                   </pic:nvPicPr>
                   <pic:blipFill>
-                    <a:blip r:embed="rId4">
+                    <a:blip r:embed="rId7">
                       <a:extLst>
                         <a:ext uri="{28A0092B-C50C-407E-A947-70E740481C1C}">
                           <a14:useLocalDpi xmlns:a14="http://schemas.microsoft.com/office/drawing/2010/main" val="0"/>
@@ -1151,7 +1157,7 @@
                   <pic:spPr bwMode="auto">
                     <a:xfrm>
                       <a:off x="0" y="0"/>
-                      <a:ext cx="7026850" cy="4434828"/>
+                      <a:ext cx="7437686" cy="4600057"/>
                     </a:xfrm>
                     <a:prstGeom prst="rect">
                       <a:avLst/>
@@ -1177,6 +1183,41 @@
           <w:rFonts w:asciiTheme="minorHAnsi" w:hAnsiTheme="minorHAnsi" w:cstheme="minorHAnsi"/>
           <w:b/>
           <w:bCs/>
+          <w:sz w:val="24"/>
+          <w:szCs w:val="24"/>
+        </w:rPr>
+      </w:pPr>
+      <w:r>
+        <w:rPr>
+          <w:rFonts w:asciiTheme="minorHAnsi" w:hAnsiTheme="minorHAnsi" w:cstheme="minorHAnsi"/>
+          <w:b/>
+          <w:bCs/>
+          <w:sz w:val="24"/>
+          <w:szCs w:val="24"/>
+        </w:rPr>
+        <w:t>8.e</w:t>
+      </w:r>
+      <w:r>
+        <w:rPr>
+          <w:rFonts w:asciiTheme="minorHAnsi" w:hAnsiTheme="minorHAnsi" w:cstheme="minorHAnsi"/>
+          <w:b/>
+          <w:bCs/>
+          <w:sz w:val="24"/>
+          <w:szCs w:val="24"/>
+        </w:rPr>
+        <w:t>: Use Case: Patient</w:t>
+      </w:r>
+    </w:p>
+    <w:p>
+      <w:pPr>
+        <w:autoSpaceDE w:val="0"/>
+        <w:autoSpaceDN w:val="0"/>
+        <w:adjustRightInd w:val="0"/>
+        <w:jc w:val="center"/>
+        <w:rPr>
+          <w:rFonts w:asciiTheme="minorHAnsi" w:hAnsiTheme="minorHAnsi" w:cstheme="minorHAnsi"/>
+          <w:b/>
+          <w:bCs/>
           <w:sz w:val="20"/>
           <w:szCs w:val="20"/>
         </w:rPr>
@@ -1184,45 +1225,15 @@
       <w:r>
         <w:rPr>
           <w:rFonts w:asciiTheme="minorHAnsi" w:hAnsiTheme="minorHAnsi" w:cstheme="minorHAnsi"/>
-          <w:b/>
-          <w:bCs/>
-          <w:sz w:val="24"/>
-          <w:szCs w:val="24"/>
-        </w:rPr>
-        <w:t>1.d</w:t>
-      </w:r>
-      <w:r>
-        <w:rPr>
-          <w:rFonts w:asciiTheme="minorHAnsi" w:hAnsiTheme="minorHAnsi" w:cstheme="minorHAnsi"/>
-          <w:b/>
-          <w:bCs/>
-          <w:sz w:val="24"/>
-          <w:szCs w:val="24"/>
-        </w:rPr>
-        <w:t>:  Use Case: Patient</w:t>
-      </w:r>
-      <w:r>
-        <w:rPr>
-          <w:rFonts w:asciiTheme="minorHAnsi" w:hAnsiTheme="minorHAnsi" w:cstheme="minorHAnsi"/>
           <w:noProof/>
           <w:sz w:val="24"/>
           <w:lang w:val="en-IN" w:eastAsia="en-IN"/>
         </w:rPr>
-        <w:t xml:space="preserve"> </w:t>
-      </w:r>
-      <w:r>
-        <w:rPr>
-          <w:rFonts w:asciiTheme="minorHAnsi" w:hAnsiTheme="minorHAnsi" w:cstheme="minorHAnsi"/>
-          <w:b/>
-          <w:bCs/>
-          <w:sz w:val="20"/>
-          <w:szCs w:val="20"/>
-        </w:rPr>
         <w:drawing>
-          <wp:inline distT="0" distB="0" distL="0" distR="0" wp14:anchorId="0C383853" wp14:editId="603D8DE8">
-            <wp:extent cx="6580208" cy="3473497"/>
-            <wp:effectExtent l="0" t="0" r="0" b="0"/>
-            <wp:docPr id="3" name="Picture 3"/>
+          <wp:inline distT="0" distB="0" distL="0" distR="0" wp14:anchorId="54D03AB0" wp14:editId="536856DD">
+            <wp:extent cx="5138798" cy="2672862"/>
+            <wp:effectExtent l="0" t="0" r="5080" b="0"/>
+            <wp:docPr id="9" name="Picture 9"/>
             <wp:cNvGraphicFramePr>
               <a:graphicFrameLocks xmlns:a="http://schemas.openxmlformats.org/drawingml/2006/main" noChangeAspect="1"/>
             </wp:cNvGraphicFramePr>
@@ -1230,23 +1241,36 @@
               <a:graphicData uri="http://schemas.openxmlformats.org/drawingml/2006/picture">
                 <pic:pic xmlns:pic="http://schemas.openxmlformats.org/drawingml/2006/picture">
                   <pic:nvPicPr>
-                    <pic:cNvPr id="1" name=""/>
-                    <pic:cNvPicPr/>
+                    <pic:cNvPr id="0" name="Picture 28"/>
+                    <pic:cNvPicPr>
+                      <a:picLocks noChangeAspect="1" noChangeArrowheads="1"/>
+                    </pic:cNvPicPr>
                   </pic:nvPicPr>
                   <pic:blipFill>
-                    <a:blip r:embed="rId5"/>
+                    <a:blip r:embed="rId8">
+                      <a:extLst>
+                        <a:ext uri="{28A0092B-C50C-407E-A947-70E740481C1C}">
+                          <a14:useLocalDpi xmlns:a14="http://schemas.microsoft.com/office/drawing/2010/main" val="0"/>
+                        </a:ext>
+                      </a:extLst>
+                    </a:blip>
+                    <a:srcRect/>
                     <a:stretch>
                       <a:fillRect/>
                     </a:stretch>
                   </pic:blipFill>
-                  <pic:spPr>
+                  <pic:spPr bwMode="auto">
                     <a:xfrm>
                       <a:off x="0" y="0"/>
-                      <a:ext cx="6594325" cy="3480949"/>
+                      <a:ext cx="5146840" cy="2677045"/>
                     </a:xfrm>
                     <a:prstGeom prst="rect">
                       <a:avLst/>
                     </a:prstGeom>
+                    <a:noFill/>
+                    <a:ln>
+                      <a:noFill/>
+                    </a:ln>
                   </pic:spPr>
                 </pic:pic>
               </a:graphicData>
@@ -1284,33 +1308,64 @@
           <w:szCs w:val="24"/>
         </w:rPr>
       </w:pPr>
-      <w:r>
-        <w:rPr>
-          <w:rFonts w:asciiTheme="minorHAnsi" w:hAnsiTheme="minorHAnsi" w:cstheme="minorHAnsi"/>
-          <w:b/>
-          <w:bCs/>
-          <w:sz w:val="24"/>
-          <w:szCs w:val="24"/>
-        </w:rPr>
-        <w:t>1.e</w:t>
-      </w:r>
-      <w:r>
-        <w:rPr>
-          <w:rFonts w:asciiTheme="minorHAnsi" w:hAnsiTheme="minorHAnsi" w:cstheme="minorHAnsi"/>
-          <w:b/>
-          <w:bCs/>
-          <w:sz w:val="24"/>
-          <w:szCs w:val="24"/>
-        </w:rPr>
-        <w:t>:  Use Case: Doctor</w:t>
-      </w:r>
-    </w:p>
-    <w:p>
-      <w:pPr>
-        <w:autoSpaceDE w:val="0"/>
-        <w:autoSpaceDN w:val="0"/>
-        <w:adjustRightInd w:val="0"/>
-        <w:jc w:val="both"/>
+    </w:p>
+    <w:p>
+      <w:pPr>
+        <w:autoSpaceDE w:val="0"/>
+        <w:autoSpaceDN w:val="0"/>
+        <w:adjustRightInd w:val="0"/>
+        <w:jc w:val="both"/>
+        <w:rPr>
+          <w:rFonts w:asciiTheme="minorHAnsi" w:hAnsiTheme="minorHAnsi" w:cstheme="minorHAnsi"/>
+          <w:b/>
+          <w:bCs/>
+          <w:sz w:val="24"/>
+          <w:szCs w:val="24"/>
+        </w:rPr>
+      </w:pPr>
+    </w:p>
+    <w:p>
+      <w:pPr>
+        <w:autoSpaceDE w:val="0"/>
+        <w:autoSpaceDN w:val="0"/>
+        <w:adjustRightInd w:val="0"/>
+        <w:jc w:val="both"/>
+        <w:rPr>
+          <w:rFonts w:asciiTheme="minorHAnsi" w:hAnsiTheme="minorHAnsi" w:cstheme="minorHAnsi"/>
+          <w:b/>
+          <w:bCs/>
+          <w:sz w:val="24"/>
+          <w:szCs w:val="24"/>
+        </w:rPr>
+      </w:pPr>
+      <w:r>
+        <w:rPr>
+          <w:rFonts w:asciiTheme="minorHAnsi" w:hAnsiTheme="minorHAnsi" w:cstheme="minorHAnsi"/>
+          <w:b/>
+          <w:bCs/>
+          <w:sz w:val="24"/>
+          <w:szCs w:val="24"/>
+        </w:rPr>
+        <w:lastRenderedPageBreak/>
+        <w:t>8.f</w:t>
+      </w:r>
+      <w:r>
+        <w:rPr>
+          <w:rFonts w:asciiTheme="minorHAnsi" w:hAnsiTheme="minorHAnsi" w:cstheme="minorHAnsi"/>
+          <w:b/>
+          <w:bCs/>
+          <w:sz w:val="24"/>
+          <w:szCs w:val="24"/>
+        </w:rPr>
+        <w:t>: Use Case: Doctor</w:t>
+      </w:r>
+    </w:p>
+    <w:p>
+      <w:pPr>
+        <w:autoSpaceDE w:val="0"/>
+        <w:autoSpaceDN w:val="0"/>
+        <w:adjustRightInd w:val="0"/>
+        <w:jc w:val="center"/>
         <w:rPr>
           <w:rFonts w:asciiTheme="minorHAnsi" w:hAnsiTheme="minorHAnsi" w:cstheme="minorHAnsi"/>
           <w:b/>
@@ -1324,13 +1379,15 @@
           <w:rFonts w:asciiTheme="minorHAnsi" w:hAnsiTheme="minorHAnsi" w:cstheme="minorHAnsi"/>
           <w:b/>
           <w:bCs/>
+          <w:noProof/>
           <w:sz w:val="20"/>
           <w:szCs w:val="20"/>
+          <w:lang w:val="en-IN" w:eastAsia="en-IN"/>
         </w:rPr>
         <w:drawing>
-          <wp:inline distT="0" distB="0" distL="0" distR="0" wp14:anchorId="5D2E904D" wp14:editId="59B186DD">
-            <wp:extent cx="6423949" cy="3254375"/>
-            <wp:effectExtent l="0" t="0" r="0" b="3175"/>
+          <wp:inline distT="0" distB="0" distL="0" distR="0" wp14:anchorId="64D94FD3" wp14:editId="7FD82EEF">
+            <wp:extent cx="5521569" cy="2996553"/>
+            <wp:effectExtent l="0" t="0" r="3175" b="0"/>
             <wp:docPr id="1" name="Picture 1"/>
             <wp:cNvGraphicFramePr>
               <a:graphicFrameLocks xmlns:a="http://schemas.openxmlformats.org/drawingml/2006/main" noChangeAspect="1"/>
@@ -1343,7 +1400,7 @@
                     <pic:cNvPicPr/>
                   </pic:nvPicPr>
                   <pic:blipFill>
-                    <a:blip r:embed="rId6"/>
+                    <a:blip r:embed="rId9"/>
                     <a:stretch>
                       <a:fillRect/>
                     </a:stretch>
@@ -1351,7 +1408,7 @@
                   <pic:spPr>
                     <a:xfrm>
                       <a:off x="0" y="0"/>
-                      <a:ext cx="6427342" cy="3256094"/>
+                      <a:ext cx="5606326" cy="3042551"/>
                     </a:xfrm>
                     <a:prstGeom prst="rect">
                       <a:avLst/>
@@ -1378,25 +1435,30 @@
           <w:szCs w:val="24"/>
         </w:rPr>
       </w:pPr>
-      <w:r>
-        <w:rPr>
-          <w:rFonts w:asciiTheme="minorHAnsi" w:hAnsiTheme="minorHAnsi" w:cstheme="minorHAnsi"/>
-          <w:b/>
-          <w:bCs/>
-          <w:sz w:val="24"/>
-          <w:szCs w:val="24"/>
-        </w:rPr>
-        <w:t>1.e</w:t>
-      </w:r>
-      <w:r>
-        <w:rPr>
-          <w:rFonts w:asciiTheme="minorHAnsi" w:hAnsiTheme="minorHAnsi" w:cstheme="minorHAnsi"/>
-          <w:b/>
-          <w:bCs/>
-          <w:sz w:val="24"/>
-          <w:szCs w:val="24"/>
-        </w:rPr>
-        <w:t>:  Use Case: Admin</w:t>
+    </w:p>
+    <w:p>
+      <w:pPr>
+        <w:autoSpaceDE w:val="0"/>
+        <w:autoSpaceDN w:val="0"/>
+        <w:adjustRightInd w:val="0"/>
+        <w:jc w:val="both"/>
+        <w:rPr>
+          <w:rFonts w:asciiTheme="minorHAnsi" w:hAnsiTheme="minorHAnsi" w:cstheme="minorHAnsi"/>
+          <w:b/>
+          <w:bCs/>
+          <w:sz w:val="24"/>
+          <w:szCs w:val="24"/>
+        </w:rPr>
+      </w:pPr>
+      <w:r>
+        <w:rPr>
+          <w:rFonts w:asciiTheme="minorHAnsi" w:hAnsiTheme="minorHAnsi" w:cstheme="minorHAnsi"/>
+          <w:b/>
+          <w:bCs/>
+          <w:sz w:val="24"/>
+          <w:szCs w:val="24"/>
+        </w:rPr>
+        <w:t>8.g: Use Case: Admin</w:t>
       </w:r>
     </w:p>
     <w:p>
@@ -1418,13 +1480,15 @@
           <w:rFonts w:asciiTheme="minorHAnsi" w:hAnsiTheme="minorHAnsi" w:cstheme="minorHAnsi"/>
           <w:b/>
           <w:bCs/>
-          <w:sz w:val="24"/>
-          <w:szCs w:val="24"/>
+          <w:noProof/>
+          <w:sz w:val="24"/>
+          <w:szCs w:val="24"/>
+          <w:lang w:val="en-IN" w:eastAsia="en-IN"/>
         </w:rPr>
         <w:drawing>
-          <wp:inline distT="0" distB="0" distL="0" distR="0" wp14:anchorId="7EDB0054" wp14:editId="075A91CD">
-            <wp:extent cx="4121362" cy="2171812"/>
-            <wp:effectExtent l="0" t="0" r="0" b="0"/>
+          <wp:inline distT="0" distB="0" distL="0" distR="0" wp14:anchorId="238D8C80" wp14:editId="0853BFC7">
+            <wp:extent cx="5899753" cy="3108960"/>
+            <wp:effectExtent l="0" t="0" r="6350" b="0"/>
             <wp:docPr id="4" name="Picture 4"/>
             <wp:cNvGraphicFramePr>
               <a:graphicFrameLocks xmlns:a="http://schemas.openxmlformats.org/drawingml/2006/main" noChangeAspect="1"/>
@@ -1437,7 +1501,7 @@
                     <pic:cNvPicPr/>
                   </pic:nvPicPr>
                   <pic:blipFill>
-                    <a:blip r:embed="rId7"/>
+                    <a:blip r:embed="rId10"/>
                     <a:stretch>
                       <a:fillRect/>
                     </a:stretch>
@@ -1445,7 +1509,7 @@
                   <pic:spPr>
                     <a:xfrm>
                       <a:off x="0" y="0"/>
-                      <a:ext cx="4121362" cy="2171812"/>
+                      <a:ext cx="5960365" cy="3140900"/>
                     </a:xfrm>
                     <a:prstGeom prst="rect">
                       <a:avLst/>
@@ -1487,15 +1551,160 @@
           <w:szCs w:val="24"/>
         </w:rPr>
       </w:pPr>
-      <w:r>
-        <w:rPr>
-          <w:rFonts w:asciiTheme="minorHAnsi" w:hAnsiTheme="minorHAnsi" w:cstheme="minorHAnsi"/>
-          <w:b/>
-          <w:bCs/>
-          <w:sz w:val="24"/>
-          <w:szCs w:val="24"/>
-        </w:rPr>
-        <w:t>1.f:  E-R Diagram:</w:t>
+    </w:p>
+    <w:p>
+      <w:pPr>
+        <w:autoSpaceDE w:val="0"/>
+        <w:autoSpaceDN w:val="0"/>
+        <w:adjustRightInd w:val="0"/>
+        <w:jc w:val="both"/>
+        <w:rPr>
+          <w:rFonts w:asciiTheme="minorHAnsi" w:hAnsiTheme="minorHAnsi" w:cstheme="minorHAnsi"/>
+          <w:b/>
+          <w:bCs/>
+          <w:sz w:val="24"/>
+          <w:szCs w:val="24"/>
+        </w:rPr>
+      </w:pPr>
+    </w:p>
+    <w:p>
+      <w:pPr>
+        <w:autoSpaceDE w:val="0"/>
+        <w:autoSpaceDN w:val="0"/>
+        <w:adjustRightInd w:val="0"/>
+        <w:jc w:val="both"/>
+        <w:rPr>
+          <w:rFonts w:asciiTheme="minorHAnsi" w:hAnsiTheme="minorHAnsi" w:cstheme="minorHAnsi"/>
+          <w:b/>
+          <w:bCs/>
+          <w:sz w:val="24"/>
+          <w:szCs w:val="24"/>
+        </w:rPr>
+      </w:pPr>
+    </w:p>
+    <w:p>
+      <w:pPr>
+        <w:autoSpaceDE w:val="0"/>
+        <w:autoSpaceDN w:val="0"/>
+        <w:adjustRightInd w:val="0"/>
+        <w:jc w:val="both"/>
+        <w:rPr>
+          <w:rFonts w:asciiTheme="minorHAnsi" w:hAnsiTheme="minorHAnsi" w:cstheme="minorHAnsi"/>
+          <w:b/>
+          <w:bCs/>
+          <w:sz w:val="24"/>
+          <w:szCs w:val="24"/>
+        </w:rPr>
+      </w:pPr>
+    </w:p>
+    <w:p>
+      <w:pPr>
+        <w:autoSpaceDE w:val="0"/>
+        <w:autoSpaceDN w:val="0"/>
+        <w:adjustRightInd w:val="0"/>
+        <w:jc w:val="both"/>
+        <w:rPr>
+          <w:rFonts w:asciiTheme="minorHAnsi" w:hAnsiTheme="minorHAnsi" w:cstheme="minorHAnsi"/>
+          <w:b/>
+          <w:bCs/>
+          <w:sz w:val="24"/>
+          <w:szCs w:val="24"/>
+        </w:rPr>
+      </w:pPr>
+      <w:r>
+        <w:rPr>
+          <w:rFonts w:asciiTheme="minorHAnsi" w:hAnsiTheme="minorHAnsi" w:cstheme="minorHAnsi"/>
+          <w:b/>
+          <w:bCs/>
+          <w:sz w:val="24"/>
+          <w:szCs w:val="24"/>
+        </w:rPr>
+        <w:lastRenderedPageBreak/>
+        <w:t>8.h:</w:t>
+      </w:r>
+      <w:r>
+        <w:rPr>
+          <w:rFonts w:asciiTheme="minorHAnsi" w:hAnsiTheme="minorHAnsi" w:cstheme="minorHAnsi"/>
+          <w:b/>
+          <w:bCs/>
+          <w:sz w:val="24"/>
+          <w:szCs w:val="24"/>
+        </w:rPr>
+        <w:t xml:space="preserve"> E-R Diagram:</w:t>
+      </w:r>
+    </w:p>
+    <w:p>
+      <w:pPr>
+        <w:autoSpaceDE w:val="0"/>
+        <w:autoSpaceDN w:val="0"/>
+        <w:adjustRightInd w:val="0"/>
+        <w:jc w:val="center"/>
+        <w:rPr>
+          <w:rFonts w:asciiTheme="minorHAnsi" w:hAnsiTheme="minorHAnsi" w:cstheme="minorHAnsi"/>
+          <w:b/>
+          <w:bCs/>
+          <w:sz w:val="24"/>
+          <w:szCs w:val="24"/>
+        </w:rPr>
+      </w:pPr>
+      <w:r>
+        <w:rPr>
+          <w:rFonts w:asciiTheme="minorHAnsi" w:hAnsiTheme="minorHAnsi" w:cstheme="minorHAnsi"/>
+          <w:b/>
+          <w:bCs/>
+          <w:noProof/>
+          <w:sz w:val="24"/>
+          <w:szCs w:val="24"/>
+          <w:lang w:val="en-IN" w:eastAsia="en-IN"/>
+        </w:rPr>
+        <w:drawing>
+          <wp:inline distT="0" distB="0" distL="0" distR="0" wp14:anchorId="0FF0EE64" wp14:editId="28F6358A">
+            <wp:extent cx="7058958" cy="4100732"/>
+            <wp:effectExtent l="0" t="0" r="8890" b="0"/>
+            <wp:docPr id="8" name="Picture 8" descr="C:\Users\manda\AppData\Local\Microsoft\Windows\INetCache\Content.Word\WhatsApp Image 2021-01-13 at 1.10.26 AM.JPEG"/>
+            <wp:cNvGraphicFramePr>
+              <a:graphicFrameLocks xmlns:a="http://schemas.openxmlformats.org/drawingml/2006/main" noChangeAspect="1"/>
+            </wp:cNvGraphicFramePr>
+            <a:graphic xmlns:a="http://schemas.openxmlformats.org/drawingml/2006/main">
+              <a:graphicData uri="http://schemas.openxmlformats.org/drawingml/2006/picture">
+                <pic:pic xmlns:pic="http://schemas.openxmlformats.org/drawingml/2006/picture">
+                  <pic:nvPicPr>
+                    <pic:cNvPr id="0" name="Picture 17" descr="C:\Users\manda\AppData\Local\Microsoft\Windows\INetCache\Content.Word\WhatsApp Image 2021-01-13 at 1.10.26 AM.JPEG"/>
+                    <pic:cNvPicPr>
+                      <a:picLocks noChangeAspect="1" noChangeArrowheads="1"/>
+                    </pic:cNvPicPr>
+                  </pic:nvPicPr>
+                  <pic:blipFill>
+                    <a:blip r:embed="rId11">
+                      <a:extLst>
+                        <a:ext uri="{28A0092B-C50C-407E-A947-70E740481C1C}">
+                          <a14:useLocalDpi xmlns:a14="http://schemas.microsoft.com/office/drawing/2010/main" val="0"/>
+                        </a:ext>
+                      </a:extLst>
+                    </a:blip>
+                    <a:srcRect/>
+                    <a:stretch>
+                      <a:fillRect/>
+                    </a:stretch>
+                  </pic:blipFill>
+                  <pic:spPr bwMode="auto">
+                    <a:xfrm>
+                      <a:off x="0" y="0"/>
+                      <a:ext cx="7072576" cy="4108643"/>
+                    </a:xfrm>
+                    <a:prstGeom prst="rect">
+                      <a:avLst/>
+                    </a:prstGeom>
+                    <a:noFill/>
+                    <a:ln>
+                      <a:noFill/>
+                    </a:ln>
+                  </pic:spPr>
+                </pic:pic>
+              </a:graphicData>
+            </a:graphic>
+          </wp:inline>
+        </w:drawing>
       </w:r>
     </w:p>
     <w:p>
@@ -1528,6 +1737,7 @@
         </w:rPr>
       </w:pPr>
     </w:p>
+    <w:p/>
     <w:sectPr>
       <w:pgSz w:w="12240" w:h="15840"/>
       <w:pgMar w:top="720" w:right="720" w:bottom="720" w:left="720" w:header="720" w:footer="720" w:gutter="0"/>
@@ -1540,7 +1750,7 @@
 </file>
 
 <file path=word/styles.xml><?xml version="1.0" encoding="utf-8"?>
-<w:styles xmlns:mc="http://schemas.openxmlformats.org/markup-compatibility/2006" xmlns:r="http://schemas.openxmlformats.org/officeDocument/2006/relationships" xmlns:w="http://schemas.openxmlformats.org/wordprocessingml/2006/main" xmlns:w14="http://schemas.microsoft.com/office/word/2010/wordml" xmlns:w15="http://schemas.microsoft.com/office/word/2012/wordml" xmlns:w16se="http://schemas.microsoft.com/office/word/2015/wordml/symex" mc:Ignorable="w14 w15 w16se">
+<w:styles xmlns:mc="http://schemas.openxmlformats.org/markup-compatibility/2006" xmlns:r="http://schemas.openxmlformats.org/officeDocument/2006/relationships" xmlns:w="http://schemas.openxmlformats.org/wordprocessingml/2006/main" xmlns:w14="http://schemas.microsoft.com/office/word/2010/wordml" xmlns:w15="http://schemas.microsoft.com/office/word/2012/wordml" xmlns:w16cex="http://schemas.microsoft.com/office/word/2018/wordml/cex" xmlns:w16cid="http://schemas.microsoft.com/office/word/2016/wordml/cid" xmlns:w16="http://schemas.microsoft.com/office/word/2018/wordml" xmlns:w16se="http://schemas.microsoft.com/office/word/2015/wordml/symex" mc:Ignorable="w14 w15 w16se w16cid w16 w16cex">
   <w:docDefaults>
     <w:rPrDefault>
       <w:rPr>
@@ -1556,7 +1766,7 @@
       </w:pPr>
     </w:pPrDefault>
   </w:docDefaults>
-  <w:latentStyles w:defLockedState="0" w:defUIPriority="99" w:defSemiHidden="0" w:defUnhideWhenUsed="0" w:defQFormat="0" w:count="371">
+  <w:latentStyles w:defLockedState="0" w:defUIPriority="99" w:defSemiHidden="0" w:defUnhideWhenUsed="0" w:defQFormat="0" w:count="376">
     <w:lsdException w:name="Normal" w:uiPriority="0" w:qFormat="1"/>
     <w:lsdException w:name="heading 1" w:uiPriority="9" w:qFormat="1"/>
     <w:lsdException w:name="heading 2" w:semiHidden="1" w:uiPriority="9" w:unhideWhenUsed="1" w:qFormat="1"/>
@@ -1662,7 +1872,6 @@
     <w:lsdException w:name="HTML Sample" w:semiHidden="1" w:unhideWhenUsed="1"/>
     <w:lsdException w:name="HTML Typewriter" w:semiHidden="1" w:unhideWhenUsed="1"/>
     <w:lsdException w:name="HTML Variable" w:semiHidden="1" w:unhideWhenUsed="1"/>
-    <w:lsdException w:name="Normal Table" w:semiHidden="1" w:unhideWhenUsed="1"/>
     <w:lsdException w:name="annotation subject" w:semiHidden="1" w:unhideWhenUsed="1"/>
     <w:lsdException w:name="No List" w:semiHidden="1" w:unhideWhenUsed="1"/>
     <w:lsdException w:name="Outline List 1" w:semiHidden="1" w:unhideWhenUsed="1"/>
@@ -1705,11 +1914,8 @@
     <w:lsdException w:name="Table Contemporary" w:semiHidden="1" w:unhideWhenUsed="1"/>
     <w:lsdException w:name="Table Elegant" w:semiHidden="1" w:unhideWhenUsed="1"/>
     <w:lsdException w:name="Table Professional" w:semiHidden="1" w:unhideWhenUsed="1"/>
-    <w:lsdException w:name="Table Subtle 1" w:semiHidden="1" w:unhideWhenUsed="1"/>
     <w:lsdException w:name="Table Subtle 2" w:semiHidden="1" w:unhideWhenUsed="1"/>
     <w:lsdException w:name="Table Web 1" w:semiHidden="1" w:unhideWhenUsed="1"/>
-    <w:lsdException w:name="Table Web 2" w:semiHidden="1" w:unhideWhenUsed="1"/>
-    <w:lsdException w:name="Table Web 3" w:semiHidden="1" w:unhideWhenUsed="1"/>
     <w:lsdException w:name="Balloon Text" w:semiHidden="1" w:unhideWhenUsed="1"/>
     <w:lsdException w:name="Table Grid" w:uiPriority="39"/>
     <w:lsdException w:name="Table Theme" w:semiHidden="1" w:unhideWhenUsed="1"/>
@@ -1928,6 +2134,11 @@
     <w:lsdException w:name="List Table 5 Dark Accent 6" w:uiPriority="50"/>
     <w:lsdException w:name="List Table 6 Colorful Accent 6" w:uiPriority="51"/>
     <w:lsdException w:name="List Table 7 Colorful Accent 6" w:uiPriority="52"/>
+    <w:lsdException w:name="Mention" w:semiHidden="1" w:unhideWhenUsed="1"/>
+    <w:lsdException w:name="Smart Hyperlink" w:semiHidden="1" w:unhideWhenUsed="1"/>
+    <w:lsdException w:name="Hashtag" w:semiHidden="1" w:unhideWhenUsed="1"/>
+    <w:lsdException w:name="Unresolved Mention" w:semiHidden="1" w:unhideWhenUsed="1"/>
+    <w:lsdException w:name="Smart Link" w:semiHidden="1" w:unhideWhenUsed="1"/>
   </w:latentStyles>
   <w:style w:type="paragraph" w:default="1" w:styleId="Normal">
     <w:name w:val="Normal"/>

</xml_diff>

<commit_message>
Final SRS Doc Commit
</commit_message>
<xml_diff>
--- a/SRS Document.docx
+++ b/SRS Document.docx
@@ -231,21 +231,7 @@
         <w:rPr>
           <w:rFonts w:asciiTheme="minorHAnsi" w:hAnsiTheme="minorHAnsi" w:cstheme="minorHAnsi"/>
         </w:rPr>
-        <w:t xml:space="preserve"> The idea is about to provide the Healthcare services platform for patients to get appointments and medication prescription from doctor. As we are in ongoing pandemic, it has become necessity for people to stay at home and get the medical assistance ASAP. The portal we are designing will be definitely useful for hospitals as well, as all the doctor and </w:t>
-      </w:r>
-      <w:proofErr w:type="gramStart"/>
-      <w:r>
-        <w:rPr>
-          <w:rFonts w:asciiTheme="minorHAnsi" w:hAnsiTheme="minorHAnsi" w:cstheme="minorHAnsi"/>
-        </w:rPr>
-        <w:t>patients</w:t>
-      </w:r>
-      <w:proofErr w:type="gramEnd"/>
-      <w:r>
-        <w:rPr>
-          <w:rFonts w:asciiTheme="minorHAnsi" w:hAnsiTheme="minorHAnsi" w:cstheme="minorHAnsi"/>
-        </w:rPr>
-        <w:t xml:space="preserve"> data is amalgamated into a database which can be retrieved by doctor as well as hospital admins on demand.</w:t>
+        <w:t xml:space="preserve"> The idea is about to provide the Healthcare services platform for patients to get appointments and medication prescription from doctor. As we are in ongoing pandemic, it has become necessity for people to stay at home and get the medical assistance ASAP. The portal we are designing will be definitely useful for hospitals as well, as all the doctor and patients data is amalgamated into a database which can be retrieved by doctor as well as hospital admins on demand.</w:t>
       </w:r>
     </w:p>
     <w:p>
@@ -404,21 +390,49 @@
         <w:rPr>
           <w:rFonts w:asciiTheme="minorHAnsi" w:hAnsiTheme="minorHAnsi" w:cstheme="minorHAnsi"/>
         </w:rPr>
-        <w:t xml:space="preserve">For the first time, be it doctor or patient, he </w:t>
-      </w:r>
-      <w:proofErr w:type="gramStart"/>
-      <w:r>
-        <w:rPr>
-          <w:rFonts w:asciiTheme="minorHAnsi" w:hAnsiTheme="minorHAnsi" w:cstheme="minorHAnsi"/>
-        </w:rPr>
-        <w:t>need</w:t>
-      </w:r>
-      <w:proofErr w:type="gramEnd"/>
-      <w:r>
-        <w:rPr>
-          <w:rFonts w:asciiTheme="minorHAnsi" w:hAnsiTheme="minorHAnsi" w:cstheme="minorHAnsi"/>
-        </w:rPr>
-        <w:t xml:space="preserve"> to register himself at the portal. Adding new doctor need authorization from admin as </w:t>
+        <w:t>For the first time</w:t>
+      </w:r>
+      <w:r>
+        <w:rPr>
+          <w:rFonts w:asciiTheme="minorHAnsi" w:hAnsiTheme="minorHAnsi" w:cstheme="minorHAnsi"/>
+        </w:rPr>
+        <w:t xml:space="preserve"> </w:t>
+      </w:r>
+      <w:r>
+        <w:rPr>
+          <w:rFonts w:asciiTheme="minorHAnsi" w:hAnsiTheme="minorHAnsi" w:cstheme="minorHAnsi"/>
+        </w:rPr>
+        <w:t>patient need</w:t>
+      </w:r>
+      <w:r>
+        <w:rPr>
+          <w:rFonts w:asciiTheme="minorHAnsi" w:hAnsiTheme="minorHAnsi" w:cstheme="minorHAnsi"/>
+        </w:rPr>
+        <w:t>s</w:t>
+      </w:r>
+      <w:r>
+        <w:rPr>
+          <w:rFonts w:asciiTheme="minorHAnsi" w:hAnsiTheme="minorHAnsi" w:cstheme="minorHAnsi"/>
+        </w:rPr>
+        <w:t xml:space="preserve"> to register himself at the portal. Adding new doctor need</w:t>
+      </w:r>
+      <w:r>
+        <w:rPr>
+          <w:rFonts w:asciiTheme="minorHAnsi" w:hAnsiTheme="minorHAnsi" w:cstheme="minorHAnsi"/>
+        </w:rPr>
+        <w:t>s</w:t>
+      </w:r>
+      <w:r>
+        <w:rPr>
+          <w:rFonts w:asciiTheme="minorHAnsi" w:hAnsiTheme="minorHAnsi" w:cstheme="minorHAnsi"/>
+        </w:rPr>
+        <w:t xml:space="preserve"> authentication</w:t>
+      </w:r>
+      <w:r>
+        <w:rPr>
+          <w:rFonts w:asciiTheme="minorHAnsi" w:hAnsiTheme="minorHAnsi" w:cstheme="minorHAnsi"/>
+        </w:rPr>
+        <w:t xml:space="preserve"> from admin as </w:t>
       </w:r>
       <w:r>
         <w:rPr>
@@ -430,19 +444,43 @@
         <w:rPr>
           <w:rFonts w:asciiTheme="minorHAnsi" w:hAnsiTheme="minorHAnsi" w:cstheme="minorHAnsi"/>
         </w:rPr>
-        <w:t xml:space="preserve"> need</w:t>
-      </w:r>
-      <w:r>
-        <w:rPr>
-          <w:rFonts w:asciiTheme="minorHAnsi" w:hAnsiTheme="minorHAnsi" w:cstheme="minorHAnsi"/>
-        </w:rPr>
-        <w:t>s</w:t>
-      </w:r>
-      <w:r>
-        <w:rPr>
-          <w:rFonts w:asciiTheme="minorHAnsi" w:hAnsiTheme="minorHAnsi" w:cstheme="minorHAnsi"/>
-        </w:rPr>
-        <w:t xml:space="preserve"> to produce the license from ICMR and new patient registration requires authorization from doctor. Admin is already registered on portal with having highest privileges.  </w:t>
+        <w:t xml:space="preserve"> </w:t>
+      </w:r>
+      <w:r>
+        <w:rPr>
+          <w:rFonts w:asciiTheme="minorHAnsi" w:hAnsiTheme="minorHAnsi" w:cstheme="minorHAnsi"/>
+        </w:rPr>
+        <w:t>have</w:t>
+      </w:r>
+      <w:r>
+        <w:rPr>
+          <w:rFonts w:asciiTheme="minorHAnsi" w:hAnsiTheme="minorHAnsi" w:cstheme="minorHAnsi"/>
+        </w:rPr>
+        <w:t xml:space="preserve"> to </w:t>
+      </w:r>
+      <w:r>
+        <w:rPr>
+          <w:rFonts w:asciiTheme="minorHAnsi" w:hAnsiTheme="minorHAnsi" w:cstheme="minorHAnsi"/>
+        </w:rPr>
+        <w:t>submit</w:t>
+      </w:r>
+      <w:r>
+        <w:rPr>
+          <w:rFonts w:asciiTheme="minorHAnsi" w:hAnsiTheme="minorHAnsi" w:cstheme="minorHAnsi"/>
+        </w:rPr>
+        <w:t xml:space="preserve"> the license from ICMR</w:t>
+      </w:r>
+      <w:r>
+        <w:rPr>
+          <w:rFonts w:asciiTheme="minorHAnsi" w:hAnsiTheme="minorHAnsi" w:cstheme="minorHAnsi"/>
+        </w:rPr>
+        <w:t xml:space="preserve"> which is essential for medical practice</w:t>
+      </w:r>
+      <w:r>
+        <w:rPr>
+          <w:rFonts w:asciiTheme="minorHAnsi" w:hAnsiTheme="minorHAnsi" w:cstheme="minorHAnsi"/>
+        </w:rPr>
+        <w:t xml:space="preserve">.  </w:t>
       </w:r>
     </w:p>
     <w:p>
@@ -489,39 +527,25 @@
           <w:sz w:val="28"/>
           <w:szCs w:val="28"/>
         </w:rPr>
+        <w:t xml:space="preserve">5. Medication Module: </w:t>
+      </w:r>
+    </w:p>
+    <w:p>
+      <w:pPr>
+        <w:autoSpaceDE w:val="0"/>
+        <w:autoSpaceDN w:val="0"/>
+        <w:adjustRightInd w:val="0"/>
+        <w:jc w:val="both"/>
+        <w:rPr>
+          <w:rFonts w:asciiTheme="minorHAnsi" w:hAnsiTheme="minorHAnsi" w:cstheme="minorHAnsi"/>
+        </w:rPr>
+      </w:pPr>
+      <w:r>
+        <w:rPr>
+          <w:rFonts w:asciiTheme="minorHAnsi" w:hAnsiTheme="minorHAnsi" w:cstheme="minorHAnsi"/>
+        </w:rPr>
         <w:lastRenderedPageBreak/>
-        <w:t xml:space="preserve">5. Medication Module: </w:t>
-      </w:r>
-    </w:p>
-    <w:p>
-      <w:pPr>
-        <w:autoSpaceDE w:val="0"/>
-        <w:autoSpaceDN w:val="0"/>
-        <w:adjustRightInd w:val="0"/>
-        <w:jc w:val="both"/>
-        <w:rPr>
-          <w:rFonts w:asciiTheme="minorHAnsi" w:hAnsiTheme="minorHAnsi" w:cstheme="minorHAnsi"/>
-        </w:rPr>
-      </w:pPr>
-      <w:r>
-        <w:rPr>
-          <w:rFonts w:asciiTheme="minorHAnsi" w:hAnsiTheme="minorHAnsi" w:cstheme="minorHAnsi"/>
-        </w:rPr>
-        <w:t xml:space="preserve">This module will be updated by doctor entity on successful consultation and will be available for both patient and admin in read only mode. Whereas, patient can always </w:t>
-      </w:r>
-      <w:proofErr w:type="gramStart"/>
-      <w:r>
-        <w:rPr>
-          <w:rFonts w:asciiTheme="minorHAnsi" w:hAnsiTheme="minorHAnsi" w:cstheme="minorHAnsi"/>
-        </w:rPr>
-        <w:t>additional</w:t>
-      </w:r>
-      <w:proofErr w:type="gramEnd"/>
-      <w:r>
-        <w:rPr>
-          <w:rFonts w:asciiTheme="minorHAnsi" w:hAnsiTheme="minorHAnsi" w:cstheme="minorHAnsi"/>
-        </w:rPr>
-        <w:t xml:space="preserve"> question on prescription. </w:t>
+        <w:t xml:space="preserve">This module will be updated by doctor entity on successful consultation and will be available for both patient and admin in read only mode. Whereas, patient can always additional question on prescription. </w:t>
       </w:r>
     </w:p>
     <w:p>
@@ -638,7 +662,30 @@
         <w:rPr>
           <w:rFonts w:asciiTheme="minorHAnsi" w:hAnsiTheme="minorHAnsi" w:cstheme="minorHAnsi"/>
         </w:rPr>
-        <w:t>4) Doctor and patient can talk to each other on dedicated channel of medium if required.</w:t>
+        <w:t>5</w:t>
+      </w:r>
+      <w:r>
+        <w:rPr>
+          <w:rFonts w:asciiTheme="minorHAnsi" w:hAnsiTheme="minorHAnsi" w:cstheme="minorHAnsi"/>
+        </w:rPr>
+        <w:t>) Doctor and patient can talk to each other on dedicated channel of medium if required.</w:t>
+      </w:r>
+    </w:p>
+    <w:p>
+      <w:pPr>
+        <w:autoSpaceDE w:val="0"/>
+        <w:autoSpaceDN w:val="0"/>
+        <w:adjustRightInd w:val="0"/>
+        <w:jc w:val="both"/>
+        <w:rPr>
+          <w:rFonts w:asciiTheme="minorHAnsi" w:hAnsiTheme="minorHAnsi" w:cstheme="minorHAnsi"/>
+        </w:rPr>
+      </w:pPr>
+      <w:r>
+        <w:rPr>
+          <w:rFonts w:asciiTheme="minorHAnsi" w:hAnsiTheme="minorHAnsi" w:cstheme="minorHAnsi"/>
+        </w:rPr>
+        <w:t>6) Admin is already registered on portal.</w:t>
       </w:r>
     </w:p>
     <w:p>
@@ -813,18 +860,13 @@
       </w:pPr>
       <w:r>
         <w:rPr>
-          <w:rFonts w:asciiTheme="minorHAnsi" w:hAnsiTheme="minorHAnsi" w:cstheme="minorHAnsi"/>
-          <w:b/>
-          <w:bCs/>
           <w:noProof/>
-          <w:sz w:val="24"/>
-          <w:szCs w:val="24"/>
         </w:rPr>
         <w:drawing>
-          <wp:inline distT="0" distB="0" distL="0" distR="0" wp14:anchorId="5F74FD80" wp14:editId="262DF7A3">
-            <wp:extent cx="6853473" cy="3000151"/>
-            <wp:effectExtent l="0" t="0" r="5080" b="0"/>
-            <wp:docPr id="7" name="Picture 7"/>
+          <wp:inline distT="0" distB="0" distL="0" distR="0" wp14:anchorId="7FE64752" wp14:editId="6FFF6AC8">
+            <wp:extent cx="6858000" cy="2861310"/>
+            <wp:effectExtent l="0" t="0" r="0" b="0"/>
+            <wp:docPr id="10" name="Picture 10"/>
             <wp:cNvGraphicFramePr>
               <a:graphicFrameLocks xmlns:a="http://schemas.openxmlformats.org/drawingml/2006/main" noChangeAspect="1"/>
             </wp:cNvGraphicFramePr>
@@ -832,23 +874,36 @@
               <a:graphicData uri="http://schemas.openxmlformats.org/drawingml/2006/picture">
                 <pic:pic xmlns:pic="http://schemas.openxmlformats.org/drawingml/2006/picture">
                   <pic:nvPicPr>
-                    <pic:cNvPr id="1" name=""/>
-                    <pic:cNvPicPr/>
+                    <pic:cNvPr id="0" name="Picture 6"/>
+                    <pic:cNvPicPr>
+                      <a:picLocks noChangeAspect="1" noChangeArrowheads="1"/>
+                    </pic:cNvPicPr>
                   </pic:nvPicPr>
                   <pic:blipFill>
-                    <a:blip r:embed="rId4"/>
+                    <a:blip r:embed="rId4">
+                      <a:extLst>
+                        <a:ext uri="{28A0092B-C50C-407E-A947-70E740481C1C}">
+                          <a14:useLocalDpi xmlns:a14="http://schemas.microsoft.com/office/drawing/2010/main" val="0"/>
+                        </a:ext>
+                      </a:extLst>
+                    </a:blip>
+                    <a:srcRect/>
                     <a:stretch>
                       <a:fillRect/>
                     </a:stretch>
                   </pic:blipFill>
-                  <pic:spPr>
+                  <pic:spPr bwMode="auto">
                     <a:xfrm>
                       <a:off x="0" y="0"/>
-                      <a:ext cx="6902247" cy="3021502"/>
+                      <a:ext cx="6858000" cy="2861310"/>
                     </a:xfrm>
                     <a:prstGeom prst="rect">
                       <a:avLst/>
                     </a:prstGeom>
+                    <a:noFill/>
+                    <a:ln>
+                      <a:noFill/>
+                    </a:ln>
                   </pic:spPr>
                 </pic:pic>
               </a:graphicData>
@@ -917,7 +972,7 @@
           <w:szCs w:val="24"/>
         </w:rPr>
         <w:drawing>
-          <wp:inline distT="0" distB="0" distL="0" distR="0" wp14:anchorId="6ED2711B" wp14:editId="7B2FB95D">
+          <wp:inline distT="0" distB="0" distL="0" distR="0" wp14:anchorId="6ED2711B" wp14:editId="570C017C">
             <wp:extent cx="6690360" cy="3406140"/>
             <wp:effectExtent l="0" t="0" r="0" b="3810"/>
             <wp:docPr id="6" name="Picture 6"/>
@@ -1649,19 +1704,13 @@
       </w:pPr>
       <w:r>
         <w:rPr>
-          <w:rFonts w:asciiTheme="minorHAnsi" w:hAnsiTheme="minorHAnsi" w:cstheme="minorHAnsi"/>
-          <w:b/>
-          <w:bCs/>
           <w:noProof/>
-          <w:sz w:val="24"/>
-          <w:szCs w:val="24"/>
-          <w:lang w:val="en-IN" w:eastAsia="en-IN"/>
         </w:rPr>
         <w:drawing>
-          <wp:inline distT="0" distB="0" distL="0" distR="0" wp14:anchorId="0FF0EE64" wp14:editId="28F6358A">
-            <wp:extent cx="7058958" cy="4100732"/>
-            <wp:effectExtent l="0" t="0" r="8890" b="0"/>
-            <wp:docPr id="8" name="Picture 8" descr="C:\Users\manda\AppData\Local\Microsoft\Windows\INetCache\Content.Word\WhatsApp Image 2021-01-13 at 1.10.26 AM.JPEG"/>
+          <wp:inline distT="0" distB="0" distL="0" distR="0" wp14:anchorId="3ACB9A02" wp14:editId="27650918">
+            <wp:extent cx="6952129" cy="3462020"/>
+            <wp:effectExtent l="0" t="0" r="1270" b="5080"/>
+            <wp:docPr id="11" name="Picture 11"/>
             <wp:cNvGraphicFramePr>
               <a:graphicFrameLocks xmlns:a="http://schemas.openxmlformats.org/drawingml/2006/main" noChangeAspect="1"/>
             </wp:cNvGraphicFramePr>
@@ -1669,7 +1718,7 @@
               <a:graphicData uri="http://schemas.openxmlformats.org/drawingml/2006/picture">
                 <pic:pic xmlns:pic="http://schemas.openxmlformats.org/drawingml/2006/picture">
                   <pic:nvPicPr>
-                    <pic:cNvPr id="0" name="Picture 17" descr="C:\Users\manda\AppData\Local\Microsoft\Windows\INetCache\Content.Word\WhatsApp Image 2021-01-13 at 1.10.26 AM.JPEG"/>
+                    <pic:cNvPr id="0" name="Picture 8"/>
                     <pic:cNvPicPr>
                       <a:picLocks noChangeAspect="1" noChangeArrowheads="1"/>
                     </pic:cNvPicPr>
@@ -1690,7 +1739,7 @@
                   <pic:spPr bwMode="auto">
                     <a:xfrm>
                       <a:off x="0" y="0"/>
-                      <a:ext cx="7072576" cy="4108643"/>
+                      <a:ext cx="6956490" cy="3464192"/>
                     </a:xfrm>
                     <a:prstGeom prst="rect">
                       <a:avLst/>
@@ -1872,6 +1921,7 @@
     <w:lsdException w:name="HTML Sample" w:semiHidden="1" w:unhideWhenUsed="1"/>
     <w:lsdException w:name="HTML Typewriter" w:semiHidden="1" w:unhideWhenUsed="1"/>
     <w:lsdException w:name="HTML Variable" w:semiHidden="1" w:unhideWhenUsed="1"/>
+    <w:lsdException w:name="Normal Table" w:semiHidden="1" w:unhideWhenUsed="1"/>
     <w:lsdException w:name="annotation subject" w:semiHidden="1" w:unhideWhenUsed="1"/>
     <w:lsdException w:name="No List" w:semiHidden="1" w:unhideWhenUsed="1"/>
     <w:lsdException w:name="Outline List 1" w:semiHidden="1" w:unhideWhenUsed="1"/>
@@ -1914,8 +1964,11 @@
     <w:lsdException w:name="Table Contemporary" w:semiHidden="1" w:unhideWhenUsed="1"/>
     <w:lsdException w:name="Table Elegant" w:semiHidden="1" w:unhideWhenUsed="1"/>
     <w:lsdException w:name="Table Professional" w:semiHidden="1" w:unhideWhenUsed="1"/>
+    <w:lsdException w:name="Table Subtle 1" w:semiHidden="1" w:unhideWhenUsed="1"/>
     <w:lsdException w:name="Table Subtle 2" w:semiHidden="1" w:unhideWhenUsed="1"/>
     <w:lsdException w:name="Table Web 1" w:semiHidden="1" w:unhideWhenUsed="1"/>
+    <w:lsdException w:name="Table Web 2" w:semiHidden="1" w:unhideWhenUsed="1"/>
+    <w:lsdException w:name="Table Web 3" w:semiHidden="1" w:unhideWhenUsed="1"/>
     <w:lsdException w:name="Balloon Text" w:semiHidden="1" w:unhideWhenUsed="1"/>
     <w:lsdException w:name="Table Grid" w:uiPriority="39"/>
     <w:lsdException w:name="Table Theme" w:semiHidden="1" w:unhideWhenUsed="1"/>

</xml_diff>

<commit_message>
Final Draft for SRS Document
</commit_message>
<xml_diff>
--- a/SRS Document.docx
+++ b/SRS Document.docx
@@ -231,7 +231,21 @@
         <w:rPr>
           <w:rFonts w:asciiTheme="minorHAnsi" w:hAnsiTheme="minorHAnsi" w:cstheme="minorHAnsi"/>
         </w:rPr>
-        <w:t xml:space="preserve"> The idea is about to provide the Healthcare services platform for patients to get appointments and medication prescription from doctor. As we are in ongoing pandemic, it has become necessity for people to stay at home and get the medical assistance ASAP. The portal we are designing will be definitely useful for hospitals as well, as all the doctor and patients data is amalgamated into a database which can be retrieved by doctor as well as hospital admins on demand.</w:t>
+        <w:t xml:space="preserve"> The idea is about to provide the Healthcare services platform for patients to get appointments and medication prescription from doctor. As we are in ongoing pandemic, it has become necessity for people to stay at home and get the medical assistance ASAP. The portal we are designing will be definitely useful for hospitals as well, as all the doctor and </w:t>
+      </w:r>
+      <w:proofErr w:type="gramStart"/>
+      <w:r>
+        <w:rPr>
+          <w:rFonts w:asciiTheme="minorHAnsi" w:hAnsiTheme="minorHAnsi" w:cstheme="minorHAnsi"/>
+        </w:rPr>
+        <w:t>patients</w:t>
+      </w:r>
+      <w:proofErr w:type="gramEnd"/>
+      <w:r>
+        <w:rPr>
+          <w:rFonts w:asciiTheme="minorHAnsi" w:hAnsiTheme="minorHAnsi" w:cstheme="minorHAnsi"/>
+        </w:rPr>
+        <w:t xml:space="preserve"> data is amalgamated into a database which can be retrieved by doctor as well as hospital admins on demand.</w:t>
       </w:r>
     </w:p>
     <w:p>
@@ -480,26 +494,53 @@
         <w:rPr>
           <w:rFonts w:asciiTheme="minorHAnsi" w:hAnsiTheme="minorHAnsi" w:cstheme="minorHAnsi"/>
         </w:rPr>
-        <w:t xml:space="preserve">.  </w:t>
-      </w:r>
-    </w:p>
-    <w:p>
-      <w:pPr>
-        <w:autoSpaceDE w:val="0"/>
-        <w:autoSpaceDN w:val="0"/>
-        <w:adjustRightInd w:val="0"/>
-        <w:jc w:val="both"/>
-        <w:rPr>
-          <w:rFonts w:asciiTheme="minorHAnsi" w:hAnsiTheme="minorHAnsi" w:cstheme="minorHAnsi"/>
-        </w:rPr>
-      </w:pPr>
-    </w:p>
-    <w:p>
-      <w:pPr>
-        <w:autoSpaceDE w:val="0"/>
-        <w:autoSpaceDN w:val="0"/>
-        <w:adjustRightInd w:val="0"/>
-        <w:jc w:val="both"/>
+        <w:t xml:space="preserve">. </w:t>
+      </w:r>
+    </w:p>
+    <w:p>
+      <w:pPr>
+        <w:autoSpaceDE w:val="0"/>
+        <w:autoSpaceDN w:val="0"/>
+        <w:adjustRightInd w:val="0"/>
+        <w:jc w:val="both"/>
+        <w:rPr>
+          <w:rFonts w:asciiTheme="minorHAnsi" w:hAnsiTheme="minorHAnsi" w:cstheme="minorHAnsi"/>
+        </w:rPr>
+      </w:pPr>
+    </w:p>
+    <w:p>
+      <w:pPr>
+        <w:autoSpaceDE w:val="0"/>
+        <w:autoSpaceDN w:val="0"/>
+        <w:adjustRightInd w:val="0"/>
+        <w:jc w:val="both"/>
+        <w:rPr>
+          <w:rFonts w:asciiTheme="minorHAnsi" w:hAnsiTheme="minorHAnsi" w:cstheme="minorHAnsi"/>
+        </w:rPr>
+      </w:pPr>
+    </w:p>
+    <w:p>
+      <w:pPr>
+        <w:autoSpaceDE w:val="0"/>
+        <w:autoSpaceDN w:val="0"/>
+        <w:adjustRightInd w:val="0"/>
+        <w:jc w:val="both"/>
+        <w:rPr>
+          <w:rFonts w:asciiTheme="minorHAnsi" w:hAnsiTheme="minorHAnsi" w:cstheme="minorHAnsi"/>
+        </w:rPr>
+      </w:pPr>
+    </w:p>
+    <w:p>
+      <w:pPr>
+        <w:autoSpaceDE w:val="0"/>
+        <w:autoSpaceDN w:val="0"/>
+        <w:adjustRightInd w:val="0"/>
+        <w:jc w:val="both"/>
+        <w:rPr>
+          <w:rFonts w:asciiTheme="minorHAnsi" w:hAnsiTheme="minorHAnsi" w:cstheme="minorHAnsi"/>
+        </w:rPr>
+      </w:pPr>
+      <w:r>
         <w:rPr>
           <w:rFonts w:asciiTheme="minorHAnsi" w:hAnsiTheme="minorHAnsi" w:cstheme="minorHAnsi"/>
           <w:b/>
@@ -507,6 +548,50 @@
           <w:sz w:val="28"/>
           <w:szCs w:val="28"/>
         </w:rPr>
+        <w:lastRenderedPageBreak/>
+        <w:t xml:space="preserve">5. Medication Module: </w:t>
+      </w:r>
+    </w:p>
+    <w:p>
+      <w:pPr>
+        <w:autoSpaceDE w:val="0"/>
+        <w:autoSpaceDN w:val="0"/>
+        <w:adjustRightInd w:val="0"/>
+        <w:jc w:val="both"/>
+        <w:rPr>
+          <w:rFonts w:asciiTheme="minorHAnsi" w:hAnsiTheme="minorHAnsi" w:cstheme="minorHAnsi"/>
+        </w:rPr>
+      </w:pPr>
+      <w:r>
+        <w:rPr>
+          <w:rFonts w:asciiTheme="minorHAnsi" w:hAnsiTheme="minorHAnsi" w:cstheme="minorHAnsi"/>
+        </w:rPr>
+        <w:t xml:space="preserve">This module will be updated by doctor entity on successful consultation and will be available for both patient and admin in read only mode. Whereas, patient can always </w:t>
+      </w:r>
+      <w:proofErr w:type="gramStart"/>
+      <w:r>
+        <w:rPr>
+          <w:rFonts w:asciiTheme="minorHAnsi" w:hAnsiTheme="minorHAnsi" w:cstheme="minorHAnsi"/>
+        </w:rPr>
+        <w:t>additional</w:t>
+      </w:r>
+      <w:proofErr w:type="gramEnd"/>
+      <w:r>
+        <w:rPr>
+          <w:rFonts w:asciiTheme="minorHAnsi" w:hAnsiTheme="minorHAnsi" w:cstheme="minorHAnsi"/>
+        </w:rPr>
+        <w:t xml:space="preserve"> question on prescription. </w:t>
+      </w:r>
+    </w:p>
+    <w:p>
+      <w:pPr>
+        <w:autoSpaceDE w:val="0"/>
+        <w:autoSpaceDN w:val="0"/>
+        <w:adjustRightInd w:val="0"/>
+        <w:jc w:val="both"/>
+        <w:rPr>
+          <w:rFonts w:asciiTheme="minorHAnsi" w:hAnsiTheme="minorHAnsi" w:cstheme="minorHAnsi"/>
+        </w:rPr>
       </w:pPr>
     </w:p>
     <w:p>
@@ -527,46 +612,138 @@
           <w:sz w:val="28"/>
           <w:szCs w:val="28"/>
         </w:rPr>
-        <w:t xml:space="preserve">5. Medication Module: </w:t>
-      </w:r>
-    </w:p>
-    <w:p>
-      <w:pPr>
-        <w:autoSpaceDE w:val="0"/>
-        <w:autoSpaceDN w:val="0"/>
-        <w:adjustRightInd w:val="0"/>
-        <w:jc w:val="both"/>
-        <w:rPr>
-          <w:rFonts w:asciiTheme="minorHAnsi" w:hAnsiTheme="minorHAnsi" w:cstheme="minorHAnsi"/>
-        </w:rPr>
-      </w:pPr>
-      <w:r>
-        <w:rPr>
-          <w:rFonts w:asciiTheme="minorHAnsi" w:hAnsiTheme="minorHAnsi" w:cstheme="minorHAnsi"/>
-        </w:rPr>
-        <w:lastRenderedPageBreak/>
-        <w:t xml:space="preserve">This module will be updated by doctor entity on successful consultation and will be available for both patient and admin in read only mode. Whereas, patient can always additional question on prescription. </w:t>
-      </w:r>
-    </w:p>
-    <w:p>
-      <w:pPr>
-        <w:autoSpaceDE w:val="0"/>
-        <w:autoSpaceDN w:val="0"/>
-        <w:adjustRightInd w:val="0"/>
-        <w:jc w:val="both"/>
-        <w:rPr>
-          <w:rFonts w:asciiTheme="minorHAnsi" w:hAnsiTheme="minorHAnsi" w:cstheme="minorHAnsi"/>
-        </w:rPr>
-      </w:pPr>
-    </w:p>
-    <w:p>
-      <w:pPr>
-        <w:autoSpaceDE w:val="0"/>
-        <w:autoSpaceDN w:val="0"/>
-        <w:adjustRightInd w:val="0"/>
-        <w:jc w:val="both"/>
-        <w:rPr>
-          <w:rFonts w:asciiTheme="minorHAnsi" w:hAnsiTheme="minorHAnsi" w:cstheme="minorHAnsi"/>
+        <w:t>6. Assumptions</w:t>
+      </w:r>
+    </w:p>
+    <w:p>
+      <w:pPr>
+        <w:autoSpaceDE w:val="0"/>
+        <w:autoSpaceDN w:val="0"/>
+        <w:adjustRightInd w:val="0"/>
+        <w:jc w:val="both"/>
+        <w:rPr>
+          <w:rFonts w:asciiTheme="minorHAnsi" w:hAnsiTheme="minorHAnsi" w:cstheme="minorHAnsi"/>
+        </w:rPr>
+      </w:pPr>
+      <w:r>
+        <w:rPr>
+          <w:rFonts w:asciiTheme="minorHAnsi" w:hAnsiTheme="minorHAnsi" w:cstheme="minorHAnsi"/>
+        </w:rPr>
+        <w:t xml:space="preserve"> 1) Portal Online and available for 24*7. </w:t>
+      </w:r>
+    </w:p>
+    <w:p>
+      <w:pPr>
+        <w:autoSpaceDE w:val="0"/>
+        <w:autoSpaceDN w:val="0"/>
+        <w:adjustRightInd w:val="0"/>
+        <w:jc w:val="both"/>
+        <w:rPr>
+          <w:rFonts w:asciiTheme="minorHAnsi" w:hAnsiTheme="minorHAnsi" w:cstheme="minorHAnsi"/>
+        </w:rPr>
+      </w:pPr>
+      <w:r>
+        <w:rPr>
+          <w:rFonts w:asciiTheme="minorHAnsi" w:hAnsiTheme="minorHAnsi" w:cstheme="minorHAnsi"/>
+        </w:rPr>
+        <w:t xml:space="preserve"> 2) If some doctor rejects patient because of lack of expertise in specific disease admin can assign new doctor to the patient.</w:t>
+      </w:r>
+    </w:p>
+    <w:p>
+      <w:pPr>
+        <w:autoSpaceDE w:val="0"/>
+        <w:autoSpaceDN w:val="0"/>
+        <w:adjustRightInd w:val="0"/>
+        <w:jc w:val="both"/>
+        <w:rPr>
+          <w:rFonts w:asciiTheme="minorHAnsi" w:hAnsiTheme="minorHAnsi" w:cstheme="minorHAnsi"/>
+        </w:rPr>
+      </w:pPr>
+      <w:r>
+        <w:rPr>
+          <w:rFonts w:asciiTheme="minorHAnsi" w:hAnsiTheme="minorHAnsi" w:cstheme="minorHAnsi"/>
+        </w:rPr>
+        <w:t>3) Prescription is Final and need no addition. However, new one can be added immediately in case of mistake.</w:t>
+      </w:r>
+    </w:p>
+    <w:p>
+      <w:pPr>
+        <w:autoSpaceDE w:val="0"/>
+        <w:autoSpaceDN w:val="0"/>
+        <w:adjustRightInd w:val="0"/>
+        <w:jc w:val="both"/>
+        <w:rPr>
+          <w:rFonts w:asciiTheme="minorHAnsi" w:hAnsiTheme="minorHAnsi" w:cstheme="minorHAnsi"/>
+        </w:rPr>
+      </w:pPr>
+      <w:r>
+        <w:rPr>
+          <w:rFonts w:asciiTheme="minorHAnsi" w:hAnsiTheme="minorHAnsi" w:cstheme="minorHAnsi"/>
+        </w:rPr>
+        <w:t xml:space="preserve">4) Doctors availability is in accordance with rotating shifts. </w:t>
+      </w:r>
+    </w:p>
+    <w:p>
+      <w:pPr>
+        <w:autoSpaceDE w:val="0"/>
+        <w:autoSpaceDN w:val="0"/>
+        <w:adjustRightInd w:val="0"/>
+        <w:jc w:val="both"/>
+        <w:rPr>
+          <w:rFonts w:asciiTheme="minorHAnsi" w:hAnsiTheme="minorHAnsi" w:cstheme="minorHAnsi"/>
+        </w:rPr>
+      </w:pPr>
+      <w:r>
+        <w:rPr>
+          <w:rFonts w:asciiTheme="minorHAnsi" w:hAnsiTheme="minorHAnsi" w:cstheme="minorHAnsi"/>
+        </w:rPr>
+        <w:t>5</w:t>
+      </w:r>
+      <w:r>
+        <w:rPr>
+          <w:rFonts w:asciiTheme="minorHAnsi" w:hAnsiTheme="minorHAnsi" w:cstheme="minorHAnsi"/>
+        </w:rPr>
+        <w:t>) Doctor and patient can talk to each other on dedicated channel of medium if required.</w:t>
+      </w:r>
+    </w:p>
+    <w:p>
+      <w:pPr>
+        <w:autoSpaceDE w:val="0"/>
+        <w:autoSpaceDN w:val="0"/>
+        <w:adjustRightInd w:val="0"/>
+        <w:jc w:val="both"/>
+        <w:rPr>
+          <w:rFonts w:asciiTheme="minorHAnsi" w:hAnsiTheme="minorHAnsi" w:cstheme="minorHAnsi"/>
+        </w:rPr>
+      </w:pPr>
+      <w:r>
+        <w:rPr>
+          <w:rFonts w:asciiTheme="minorHAnsi" w:hAnsiTheme="minorHAnsi" w:cstheme="minorHAnsi"/>
+        </w:rPr>
+        <w:t>6) Admin is already registered on portal.</w:t>
+      </w:r>
+    </w:p>
+    <w:p>
+      <w:pPr>
+        <w:autoSpaceDE w:val="0"/>
+        <w:autoSpaceDN w:val="0"/>
+        <w:adjustRightInd w:val="0"/>
+        <w:jc w:val="both"/>
+        <w:rPr>
+          <w:rFonts w:asciiTheme="minorHAnsi" w:hAnsiTheme="minorHAnsi" w:cstheme="minorHAnsi"/>
+        </w:rPr>
+      </w:pPr>
+    </w:p>
+    <w:p>
+      <w:pPr>
+        <w:autoSpaceDE w:val="0"/>
+        <w:autoSpaceDN w:val="0"/>
+        <w:adjustRightInd w:val="0"/>
+        <w:jc w:val="both"/>
+        <w:rPr>
+          <w:rFonts w:asciiTheme="minorHAnsi" w:hAnsiTheme="minorHAnsi" w:cstheme="minorHAnsi"/>
+          <w:b/>
+          <w:bCs/>
         </w:rPr>
       </w:pPr>
       <w:r>
@@ -577,141 +754,77 @@
           <w:sz w:val="28"/>
           <w:szCs w:val="28"/>
         </w:rPr>
-        <w:t>6. Assumptions</w:t>
-      </w:r>
-    </w:p>
-    <w:p>
-      <w:pPr>
-        <w:autoSpaceDE w:val="0"/>
-        <w:autoSpaceDN w:val="0"/>
-        <w:adjustRightInd w:val="0"/>
-        <w:jc w:val="both"/>
-        <w:rPr>
-          <w:rFonts w:asciiTheme="minorHAnsi" w:hAnsiTheme="minorHAnsi" w:cstheme="minorHAnsi"/>
-        </w:rPr>
-      </w:pPr>
-      <w:r>
-        <w:rPr>
-          <w:rFonts w:asciiTheme="minorHAnsi" w:hAnsiTheme="minorHAnsi" w:cstheme="minorHAnsi"/>
-        </w:rPr>
-        <w:t xml:space="preserve"> 1) Portal Online and available for 24*7. </w:t>
-      </w:r>
-    </w:p>
-    <w:p>
-      <w:pPr>
-        <w:autoSpaceDE w:val="0"/>
-        <w:autoSpaceDN w:val="0"/>
-        <w:adjustRightInd w:val="0"/>
-        <w:jc w:val="both"/>
-        <w:rPr>
-          <w:rFonts w:asciiTheme="minorHAnsi" w:hAnsiTheme="minorHAnsi" w:cstheme="minorHAnsi"/>
-        </w:rPr>
-      </w:pPr>
-      <w:r>
-        <w:rPr>
-          <w:rFonts w:asciiTheme="minorHAnsi" w:hAnsiTheme="minorHAnsi" w:cstheme="minorHAnsi"/>
-        </w:rPr>
-        <w:t xml:space="preserve"> 2) If some doctor rejects patient because of lack of expertise in specific disease admin can assign new doctor to the patient.</w:t>
-      </w:r>
-    </w:p>
-    <w:p>
-      <w:pPr>
-        <w:autoSpaceDE w:val="0"/>
-        <w:autoSpaceDN w:val="0"/>
-        <w:adjustRightInd w:val="0"/>
-        <w:jc w:val="both"/>
-        <w:rPr>
-          <w:rFonts w:asciiTheme="minorHAnsi" w:hAnsiTheme="minorHAnsi" w:cstheme="minorHAnsi"/>
-        </w:rPr>
-      </w:pPr>
-      <w:r>
-        <w:rPr>
-          <w:rFonts w:asciiTheme="minorHAnsi" w:hAnsiTheme="minorHAnsi" w:cstheme="minorHAnsi"/>
-        </w:rPr>
-        <w:t>3) Prescription is Final and need no addition. However, new one can be added immediately in case of mistake.</w:t>
-      </w:r>
-    </w:p>
-    <w:p>
-      <w:pPr>
-        <w:autoSpaceDE w:val="0"/>
-        <w:autoSpaceDN w:val="0"/>
-        <w:adjustRightInd w:val="0"/>
-        <w:jc w:val="both"/>
-        <w:rPr>
-          <w:rFonts w:asciiTheme="minorHAnsi" w:hAnsiTheme="minorHAnsi" w:cstheme="minorHAnsi"/>
-        </w:rPr>
-      </w:pPr>
-      <w:r>
-        <w:rPr>
-          <w:rFonts w:asciiTheme="minorHAnsi" w:hAnsiTheme="minorHAnsi" w:cstheme="minorHAnsi"/>
-        </w:rPr>
-        <w:t xml:space="preserve">4) Doctors availability is in accordance with rotating shifts. </w:t>
-      </w:r>
-    </w:p>
-    <w:p>
-      <w:pPr>
-        <w:autoSpaceDE w:val="0"/>
-        <w:autoSpaceDN w:val="0"/>
-        <w:adjustRightInd w:val="0"/>
-        <w:jc w:val="both"/>
-        <w:rPr>
-          <w:rFonts w:asciiTheme="minorHAnsi" w:hAnsiTheme="minorHAnsi" w:cstheme="minorHAnsi"/>
-        </w:rPr>
-      </w:pPr>
-      <w:r>
-        <w:rPr>
-          <w:rFonts w:asciiTheme="minorHAnsi" w:hAnsiTheme="minorHAnsi" w:cstheme="minorHAnsi"/>
-        </w:rPr>
-        <w:t>5</w:t>
-      </w:r>
-      <w:r>
-        <w:rPr>
-          <w:rFonts w:asciiTheme="minorHAnsi" w:hAnsiTheme="minorHAnsi" w:cstheme="minorHAnsi"/>
-        </w:rPr>
-        <w:t>) Doctor and patient can talk to each other on dedicated channel of medium if required.</w:t>
-      </w:r>
-    </w:p>
-    <w:p>
-      <w:pPr>
-        <w:autoSpaceDE w:val="0"/>
-        <w:autoSpaceDN w:val="0"/>
-        <w:adjustRightInd w:val="0"/>
-        <w:jc w:val="both"/>
-        <w:rPr>
-          <w:rFonts w:asciiTheme="minorHAnsi" w:hAnsiTheme="minorHAnsi" w:cstheme="minorHAnsi"/>
-        </w:rPr>
-      </w:pPr>
-      <w:r>
-        <w:rPr>
-          <w:rFonts w:asciiTheme="minorHAnsi" w:hAnsiTheme="minorHAnsi" w:cstheme="minorHAnsi"/>
-        </w:rPr>
-        <w:t>6) Admin is already registered on portal.</w:t>
-      </w:r>
-    </w:p>
-    <w:p>
-      <w:pPr>
-        <w:autoSpaceDE w:val="0"/>
-        <w:autoSpaceDN w:val="0"/>
-        <w:adjustRightInd w:val="0"/>
-        <w:jc w:val="both"/>
-        <w:rPr>
-          <w:rFonts w:asciiTheme="minorHAnsi" w:hAnsiTheme="minorHAnsi" w:cstheme="minorHAnsi"/>
-        </w:rPr>
-      </w:pPr>
-    </w:p>
-    <w:p>
-      <w:pPr>
-        <w:autoSpaceDE w:val="0"/>
-        <w:autoSpaceDN w:val="0"/>
-        <w:adjustRightInd w:val="0"/>
-        <w:jc w:val="both"/>
-        <w:rPr>
-          <w:rFonts w:asciiTheme="minorHAnsi" w:hAnsiTheme="minorHAnsi" w:cstheme="minorHAnsi"/>
-          <w:b/>
-          <w:bCs/>
-        </w:rPr>
-      </w:pPr>
-      <w:r>
+        <w:t>7. Future Scope</w:t>
+      </w:r>
+    </w:p>
+    <w:p>
+      <w:pPr>
+        <w:autoSpaceDE w:val="0"/>
+        <w:autoSpaceDN w:val="0"/>
+        <w:adjustRightInd w:val="0"/>
+        <w:jc w:val="both"/>
+        <w:rPr>
+          <w:rFonts w:asciiTheme="minorHAnsi" w:hAnsiTheme="minorHAnsi" w:cstheme="minorHAnsi"/>
+        </w:rPr>
+      </w:pPr>
+      <w:r>
+        <w:rPr>
+          <w:rFonts w:asciiTheme="minorHAnsi" w:hAnsiTheme="minorHAnsi" w:cstheme="minorHAnsi"/>
+        </w:rPr>
+        <w:t xml:space="preserve"> 1) Payment Gateway for UPI transaction.</w:t>
+      </w:r>
+    </w:p>
+    <w:p>
+      <w:pPr>
+        <w:autoSpaceDE w:val="0"/>
+        <w:autoSpaceDN w:val="0"/>
+        <w:adjustRightInd w:val="0"/>
+        <w:jc w:val="both"/>
+        <w:rPr>
+          <w:rFonts w:asciiTheme="minorHAnsi" w:hAnsiTheme="minorHAnsi" w:cstheme="minorHAnsi"/>
+        </w:rPr>
+      </w:pPr>
+      <w:r>
+        <w:rPr>
+          <w:rFonts w:asciiTheme="minorHAnsi" w:hAnsiTheme="minorHAnsi" w:cstheme="minorHAnsi"/>
+        </w:rPr>
+        <w:t xml:space="preserve"> 2) Pathology lab and service integration</w:t>
+      </w:r>
+    </w:p>
+    <w:p>
+      <w:pPr>
+        <w:autoSpaceDE w:val="0"/>
+        <w:autoSpaceDN w:val="0"/>
+        <w:adjustRightInd w:val="0"/>
+        <w:jc w:val="both"/>
+        <w:rPr>
+          <w:rFonts w:asciiTheme="minorHAnsi" w:hAnsiTheme="minorHAnsi" w:cstheme="minorHAnsi"/>
+        </w:rPr>
+      </w:pPr>
+      <w:r>
+        <w:rPr>
+          <w:rFonts w:asciiTheme="minorHAnsi" w:hAnsiTheme="minorHAnsi" w:cstheme="minorHAnsi"/>
+        </w:rPr>
+        <w:t xml:space="preserve"> 3) Video chat and audio call support.</w:t>
+      </w:r>
+    </w:p>
+    <w:p>
+      <w:pPr>
+        <w:autoSpaceDE w:val="0"/>
+        <w:autoSpaceDN w:val="0"/>
+        <w:adjustRightInd w:val="0"/>
+        <w:jc w:val="both"/>
+        <w:rPr>
+          <w:rFonts w:asciiTheme="minorHAnsi" w:hAnsiTheme="minorHAnsi" w:cstheme="minorHAnsi"/>
+        </w:rPr>
+      </w:pPr>
+    </w:p>
+    <w:p>
+      <w:pPr>
+        <w:autoSpaceDE w:val="0"/>
+        <w:autoSpaceDN w:val="0"/>
+        <w:adjustRightInd w:val="0"/>
+        <w:jc w:val="both"/>
         <w:rPr>
           <w:rFonts w:asciiTheme="minorHAnsi" w:hAnsiTheme="minorHAnsi" w:cstheme="minorHAnsi"/>
           <w:b/>
@@ -719,77 +832,8 @@
           <w:sz w:val="28"/>
           <w:szCs w:val="28"/>
         </w:rPr>
-        <w:t>7. Future Scope</w:t>
-      </w:r>
-    </w:p>
-    <w:p>
-      <w:pPr>
-        <w:autoSpaceDE w:val="0"/>
-        <w:autoSpaceDN w:val="0"/>
-        <w:adjustRightInd w:val="0"/>
-        <w:jc w:val="both"/>
-        <w:rPr>
-          <w:rFonts w:asciiTheme="minorHAnsi" w:hAnsiTheme="minorHAnsi" w:cstheme="minorHAnsi"/>
-        </w:rPr>
-      </w:pPr>
-      <w:r>
-        <w:rPr>
-          <w:rFonts w:asciiTheme="minorHAnsi" w:hAnsiTheme="minorHAnsi" w:cstheme="minorHAnsi"/>
-        </w:rPr>
-        <w:t xml:space="preserve"> 1) Payment Gateway for UPI transaction.</w:t>
-      </w:r>
-    </w:p>
-    <w:p>
-      <w:pPr>
-        <w:autoSpaceDE w:val="0"/>
-        <w:autoSpaceDN w:val="0"/>
-        <w:adjustRightInd w:val="0"/>
-        <w:jc w:val="both"/>
-        <w:rPr>
-          <w:rFonts w:asciiTheme="minorHAnsi" w:hAnsiTheme="minorHAnsi" w:cstheme="minorHAnsi"/>
-        </w:rPr>
-      </w:pPr>
-      <w:r>
-        <w:rPr>
-          <w:rFonts w:asciiTheme="minorHAnsi" w:hAnsiTheme="minorHAnsi" w:cstheme="minorHAnsi"/>
-        </w:rPr>
-        <w:t xml:space="preserve"> 2) Pathology lab and service integration</w:t>
-      </w:r>
-    </w:p>
-    <w:p>
-      <w:pPr>
-        <w:autoSpaceDE w:val="0"/>
-        <w:autoSpaceDN w:val="0"/>
-        <w:adjustRightInd w:val="0"/>
-        <w:jc w:val="both"/>
-        <w:rPr>
-          <w:rFonts w:asciiTheme="minorHAnsi" w:hAnsiTheme="minorHAnsi" w:cstheme="minorHAnsi"/>
-        </w:rPr>
-      </w:pPr>
-      <w:r>
-        <w:rPr>
-          <w:rFonts w:asciiTheme="minorHAnsi" w:hAnsiTheme="minorHAnsi" w:cstheme="minorHAnsi"/>
-        </w:rPr>
-        <w:t xml:space="preserve"> 3) Video chat and audio call support.</w:t>
-      </w:r>
-    </w:p>
-    <w:p>
-      <w:pPr>
-        <w:autoSpaceDE w:val="0"/>
-        <w:autoSpaceDN w:val="0"/>
-        <w:adjustRightInd w:val="0"/>
-        <w:jc w:val="both"/>
-        <w:rPr>
-          <w:rFonts w:asciiTheme="minorHAnsi" w:hAnsiTheme="minorHAnsi" w:cstheme="minorHAnsi"/>
-        </w:rPr>
-      </w:pPr>
-    </w:p>
-    <w:p>
-      <w:pPr>
-        <w:autoSpaceDE w:val="0"/>
-        <w:autoSpaceDN w:val="0"/>
-        <w:adjustRightInd w:val="0"/>
-        <w:jc w:val="both"/>
+      </w:pPr>
+      <w:r>
         <w:rPr>
           <w:rFonts w:asciiTheme="minorHAnsi" w:hAnsiTheme="minorHAnsi" w:cstheme="minorHAnsi"/>
           <w:b/>
@@ -797,15 +841,6 @@
           <w:sz w:val="28"/>
           <w:szCs w:val="28"/>
         </w:rPr>
-      </w:pPr>
-      <w:r>
-        <w:rPr>
-          <w:rFonts w:asciiTheme="minorHAnsi" w:hAnsiTheme="minorHAnsi" w:cstheme="minorHAnsi"/>
-          <w:b/>
-          <w:bCs/>
-          <w:sz w:val="28"/>
-          <w:szCs w:val="28"/>
-        </w:rPr>
         <w:t xml:space="preserve">8. UML Diagram </w:t>
       </w:r>
     </w:p>
@@ -863,10 +898,10 @@
           <w:noProof/>
         </w:rPr>
         <w:drawing>
-          <wp:inline distT="0" distB="0" distL="0" distR="0" wp14:anchorId="7FE64752" wp14:editId="6FFF6AC8">
-            <wp:extent cx="6858000" cy="2861310"/>
+          <wp:inline distT="0" distB="0" distL="0" distR="0" wp14:anchorId="1CEF9D0E" wp14:editId="2DF94DBF">
+            <wp:extent cx="4378036" cy="2580203"/>
             <wp:effectExtent l="0" t="0" r="0" b="0"/>
-            <wp:docPr id="10" name="Picture 10"/>
+            <wp:docPr id="7" name="Picture 7"/>
             <wp:cNvGraphicFramePr>
               <a:graphicFrameLocks xmlns:a="http://schemas.openxmlformats.org/drawingml/2006/main" noChangeAspect="1"/>
             </wp:cNvGraphicFramePr>
@@ -874,13 +909,13 @@
               <a:graphicData uri="http://schemas.openxmlformats.org/drawingml/2006/picture">
                 <pic:pic xmlns:pic="http://schemas.openxmlformats.org/drawingml/2006/picture">
                   <pic:nvPicPr>
-                    <pic:cNvPr id="0" name="Picture 6"/>
+                    <pic:cNvPr id="0" name="Picture 3"/>
                     <pic:cNvPicPr>
                       <a:picLocks noChangeAspect="1" noChangeArrowheads="1"/>
                     </pic:cNvPicPr>
                   </pic:nvPicPr>
                   <pic:blipFill>
-                    <a:blip r:embed="rId4">
+                    <a:blip r:embed="rId4" cstate="print">
                       <a:extLst>
                         <a:ext uri="{28A0092B-C50C-407E-A947-70E740481C1C}">
                           <a14:useLocalDpi xmlns:a14="http://schemas.microsoft.com/office/drawing/2010/main" val="0"/>
@@ -895,7 +930,7 @@
                   <pic:spPr bwMode="auto">
                     <a:xfrm>
                       <a:off x="0" y="0"/>
-                      <a:ext cx="6858000" cy="2861310"/>
+                      <a:ext cx="4471158" cy="2635085"/>
                     </a:xfrm>
                     <a:prstGeom prst="rect">
                       <a:avLst/>
@@ -917,24 +952,38 @@
         <w:autoSpaceDE w:val="0"/>
         <w:autoSpaceDN w:val="0"/>
         <w:adjustRightInd w:val="0"/>
-        <w:jc w:val="both"/>
-        <w:rPr>
-          <w:rFonts w:asciiTheme="minorHAnsi" w:hAnsiTheme="minorHAnsi" w:cstheme="minorHAnsi"/>
-          <w:b/>
-          <w:bCs/>
-          <w:sz w:val="24"/>
-          <w:szCs w:val="24"/>
-        </w:rPr>
-      </w:pPr>
-      <w:r>
-        <w:rPr>
-          <w:rFonts w:asciiTheme="minorHAnsi" w:hAnsiTheme="minorHAnsi" w:cstheme="minorHAnsi"/>
-          <w:b/>
-          <w:bCs/>
-          <w:sz w:val="24"/>
-          <w:szCs w:val="24"/>
-        </w:rPr>
-        <w:lastRenderedPageBreak/>
+        <w:jc w:val="center"/>
+        <w:rPr>
+          <w:rFonts w:asciiTheme="minorHAnsi" w:hAnsiTheme="minorHAnsi" w:cstheme="minorHAnsi"/>
+          <w:b/>
+          <w:bCs/>
+          <w:sz w:val="24"/>
+          <w:szCs w:val="24"/>
+        </w:rPr>
+      </w:pPr>
+    </w:p>
+    <w:p>
+      <w:pPr>
+        <w:autoSpaceDE w:val="0"/>
+        <w:autoSpaceDN w:val="0"/>
+        <w:adjustRightInd w:val="0"/>
+        <w:jc w:val="both"/>
+        <w:rPr>
+          <w:rFonts w:asciiTheme="minorHAnsi" w:hAnsiTheme="minorHAnsi" w:cstheme="minorHAnsi"/>
+          <w:b/>
+          <w:bCs/>
+          <w:sz w:val="24"/>
+          <w:szCs w:val="24"/>
+        </w:rPr>
+      </w:pPr>
+      <w:r>
+        <w:rPr>
+          <w:rFonts w:asciiTheme="minorHAnsi" w:hAnsiTheme="minorHAnsi" w:cstheme="minorHAnsi"/>
+          <w:b/>
+          <w:bCs/>
+          <w:sz w:val="24"/>
+          <w:szCs w:val="24"/>
+        </w:rPr>
         <w:t>8</w:t>
       </w:r>
       <w:r>
@@ -964,18 +1013,13 @@
       </w:pPr>
       <w:r>
         <w:rPr>
-          <w:rFonts w:asciiTheme="minorHAnsi" w:hAnsiTheme="minorHAnsi" w:cstheme="minorHAnsi"/>
-          <w:b/>
-          <w:bCs/>
           <w:noProof/>
-          <w:sz w:val="24"/>
-          <w:szCs w:val="24"/>
         </w:rPr>
         <w:drawing>
-          <wp:inline distT="0" distB="0" distL="0" distR="0" wp14:anchorId="6ED2711B" wp14:editId="570C017C">
-            <wp:extent cx="6690360" cy="3406140"/>
-            <wp:effectExtent l="0" t="0" r="0" b="3810"/>
-            <wp:docPr id="6" name="Picture 6"/>
+          <wp:inline distT="0" distB="0" distL="0" distR="0" wp14:anchorId="4144DD59" wp14:editId="4F86C259">
+            <wp:extent cx="6938010" cy="7419109"/>
+            <wp:effectExtent l="0" t="0" r="0" b="0"/>
+            <wp:docPr id="3" name="Picture 3"/>
             <wp:cNvGraphicFramePr>
               <a:graphicFrameLocks xmlns:a="http://schemas.openxmlformats.org/drawingml/2006/main" noChangeAspect="1"/>
             </wp:cNvGraphicFramePr>
@@ -1004,7 +1048,7 @@
                   <pic:spPr bwMode="auto">
                     <a:xfrm>
                       <a:off x="0" y="0"/>
-                      <a:ext cx="6690360" cy="3406140"/>
+                      <a:ext cx="7202608" cy="7702055"/>
                     </a:xfrm>
                     <a:prstGeom prst="rect">
                       <a:avLst/>
@@ -1026,24 +1070,123 @@
         <w:autoSpaceDE w:val="0"/>
         <w:autoSpaceDN w:val="0"/>
         <w:adjustRightInd w:val="0"/>
-        <w:jc w:val="both"/>
-        <w:rPr>
-          <w:rFonts w:asciiTheme="minorHAnsi" w:hAnsiTheme="minorHAnsi" w:cstheme="minorHAnsi"/>
-          <w:b/>
-          <w:bCs/>
-          <w:sz w:val="24"/>
-          <w:szCs w:val="24"/>
-        </w:rPr>
-      </w:pPr>
-      <w:r>
-        <w:rPr>
-          <w:rFonts w:asciiTheme="minorHAnsi" w:hAnsiTheme="minorHAnsi" w:cstheme="minorHAnsi"/>
-          <w:b/>
-          <w:bCs/>
-          <w:sz w:val="24"/>
-          <w:szCs w:val="24"/>
-        </w:rPr>
-        <w:t xml:space="preserve">8.c: DFD Level 2 </w:t>
+        <w:rPr>
+          <w:rFonts w:asciiTheme="minorHAnsi" w:hAnsiTheme="minorHAnsi" w:cstheme="minorHAnsi"/>
+          <w:b/>
+          <w:bCs/>
+          <w:sz w:val="24"/>
+          <w:szCs w:val="24"/>
+        </w:rPr>
+      </w:pPr>
+    </w:p>
+    <w:p>
+      <w:pPr>
+        <w:autoSpaceDE w:val="0"/>
+        <w:autoSpaceDN w:val="0"/>
+        <w:adjustRightInd w:val="0"/>
+        <w:rPr>
+          <w:rFonts w:asciiTheme="minorHAnsi" w:hAnsiTheme="minorHAnsi" w:cstheme="minorHAnsi"/>
+          <w:b/>
+          <w:bCs/>
+          <w:sz w:val="24"/>
+          <w:szCs w:val="24"/>
+        </w:rPr>
+      </w:pPr>
+    </w:p>
+    <w:p>
+      <w:pPr>
+        <w:autoSpaceDE w:val="0"/>
+        <w:autoSpaceDN w:val="0"/>
+        <w:adjustRightInd w:val="0"/>
+        <w:rPr>
+          <w:rFonts w:asciiTheme="minorHAnsi" w:hAnsiTheme="minorHAnsi" w:cstheme="minorHAnsi"/>
+          <w:b/>
+          <w:bCs/>
+          <w:sz w:val="24"/>
+          <w:szCs w:val="24"/>
+        </w:rPr>
+      </w:pPr>
+    </w:p>
+    <w:p>
+      <w:pPr>
+        <w:autoSpaceDE w:val="0"/>
+        <w:autoSpaceDN w:val="0"/>
+        <w:adjustRightInd w:val="0"/>
+        <w:rPr>
+          <w:rFonts w:asciiTheme="minorHAnsi" w:hAnsiTheme="minorHAnsi" w:cstheme="minorHAnsi"/>
+          <w:b/>
+          <w:bCs/>
+          <w:sz w:val="24"/>
+          <w:szCs w:val="24"/>
+        </w:rPr>
+      </w:pPr>
+    </w:p>
+    <w:p>
+      <w:pPr>
+        <w:autoSpaceDE w:val="0"/>
+        <w:autoSpaceDN w:val="0"/>
+        <w:adjustRightInd w:val="0"/>
+        <w:rPr>
+          <w:rFonts w:asciiTheme="minorHAnsi" w:hAnsiTheme="minorHAnsi" w:cstheme="minorHAnsi"/>
+          <w:b/>
+          <w:bCs/>
+          <w:sz w:val="24"/>
+          <w:szCs w:val="24"/>
+        </w:rPr>
+      </w:pPr>
+    </w:p>
+    <w:p>
+      <w:pPr>
+        <w:autoSpaceDE w:val="0"/>
+        <w:autoSpaceDN w:val="0"/>
+        <w:adjustRightInd w:val="0"/>
+        <w:rPr>
+          <w:rFonts w:asciiTheme="minorHAnsi" w:hAnsiTheme="minorHAnsi" w:cstheme="minorHAnsi"/>
+          <w:b/>
+          <w:bCs/>
+          <w:sz w:val="24"/>
+          <w:szCs w:val="24"/>
+        </w:rPr>
+      </w:pPr>
+      <w:r>
+        <w:rPr>
+          <w:rFonts w:asciiTheme="minorHAnsi" w:hAnsiTheme="minorHAnsi" w:cstheme="minorHAnsi"/>
+          <w:b/>
+          <w:bCs/>
+          <w:sz w:val="24"/>
+          <w:szCs w:val="24"/>
+        </w:rPr>
+        <w:t>8.</w:t>
+      </w:r>
+      <w:r>
+        <w:rPr>
+          <w:rFonts w:asciiTheme="minorHAnsi" w:hAnsiTheme="minorHAnsi" w:cstheme="minorHAnsi"/>
+          <w:b/>
+          <w:bCs/>
+          <w:sz w:val="24"/>
+          <w:szCs w:val="24"/>
+        </w:rPr>
+        <w:t>c</w:t>
+      </w:r>
+      <w:r>
+        <w:rPr>
+          <w:rFonts w:asciiTheme="minorHAnsi" w:hAnsiTheme="minorHAnsi" w:cstheme="minorHAnsi"/>
+          <w:b/>
+          <w:bCs/>
+          <w:sz w:val="24"/>
+          <w:szCs w:val="24"/>
+        </w:rPr>
+        <w:t xml:space="preserve">: </w:t>
+      </w:r>
+      <w:r>
+        <w:rPr>
+          <w:rFonts w:asciiTheme="minorHAnsi" w:hAnsiTheme="minorHAnsi" w:cstheme="minorHAnsi"/>
+          <w:b/>
+          <w:bCs/>
+          <w:sz w:val="24"/>
+          <w:szCs w:val="24"/>
+        </w:rPr>
+        <w:t>Class Diagram</w:t>
       </w:r>
     </w:p>
     <w:p>
@@ -1056,25 +1199,19 @@
           <w:rFonts w:asciiTheme="minorHAnsi" w:hAnsiTheme="minorHAnsi" w:cstheme="minorHAnsi"/>
           <w:b/>
           <w:bCs/>
-          <w:sz w:val="24"/>
-          <w:szCs w:val="24"/>
-        </w:rPr>
-      </w:pPr>
-      <w:r>
-        <w:rPr>
-          <w:rFonts w:asciiTheme="minorHAnsi" w:hAnsiTheme="minorHAnsi" w:cstheme="minorHAnsi"/>
-          <w:b/>
-          <w:bCs/>
+          <w:sz w:val="20"/>
+          <w:szCs w:val="20"/>
+        </w:rPr>
+      </w:pPr>
+      <w:r>
+        <w:rPr>
           <w:noProof/>
-          <w:sz w:val="28"/>
-          <w:szCs w:val="28"/>
-          <w:lang w:val="en-IN" w:eastAsia="en-IN"/>
         </w:rPr>
         <w:drawing>
-          <wp:inline distT="0" distB="0" distL="0" distR="0" wp14:anchorId="4C81DD6A" wp14:editId="2D180400">
-            <wp:extent cx="4390904" cy="4768850"/>
-            <wp:effectExtent l="0" t="0" r="0" b="0"/>
-            <wp:docPr id="5" name="Picture 5" descr="C:\Users\manda\AppData\Local\Microsoft\Windows\INetCache\Content.Word\WhatsApp Image 2021-01-13 at 12.21.34 AM.JPEG"/>
+          <wp:inline distT="0" distB="0" distL="0" distR="0" wp14:anchorId="32A3CF13" wp14:editId="5B28D019">
+            <wp:extent cx="6932866" cy="3816928"/>
+            <wp:effectExtent l="0" t="0" r="1905" b="0"/>
+            <wp:docPr id="8" name="Picture 8"/>
             <wp:cNvGraphicFramePr>
               <a:graphicFrameLocks xmlns:a="http://schemas.openxmlformats.org/drawingml/2006/main" noChangeAspect="1"/>
             </wp:cNvGraphicFramePr>
@@ -1082,7 +1219,7 @@
               <a:graphicData uri="http://schemas.openxmlformats.org/drawingml/2006/picture">
                 <pic:pic xmlns:pic="http://schemas.openxmlformats.org/drawingml/2006/picture">
                   <pic:nvPicPr>
-                    <pic:cNvPr id="0" name="Picture 5" descr="C:\Users\manda\AppData\Local\Microsoft\Windows\INetCache\Content.Word\WhatsApp Image 2021-01-13 at 12.21.34 AM.JPEG"/>
+                    <pic:cNvPr id="0" name="Picture 5"/>
                     <pic:cNvPicPr>
                       <a:picLocks noChangeAspect="1" noChangeArrowheads="1"/>
                     </pic:cNvPicPr>
@@ -1103,7 +1240,7 @@
                   <pic:spPr bwMode="auto">
                     <a:xfrm>
                       <a:off x="0" y="0"/>
-                      <a:ext cx="4440179" cy="4822366"/>
+                      <a:ext cx="6958486" cy="3831033"/>
                     </a:xfrm>
                     <a:prstGeom prst="rect">
                       <a:avLst/>
@@ -1125,41 +1262,6 @@
         <w:autoSpaceDE w:val="0"/>
         <w:autoSpaceDN w:val="0"/>
         <w:adjustRightInd w:val="0"/>
-        <w:rPr>
-          <w:rFonts w:asciiTheme="minorHAnsi" w:hAnsiTheme="minorHAnsi" w:cstheme="minorHAnsi"/>
-          <w:b/>
-          <w:bCs/>
-          <w:sz w:val="24"/>
-          <w:szCs w:val="24"/>
-        </w:rPr>
-      </w:pPr>
-      <w:r>
-        <w:rPr>
-          <w:rFonts w:asciiTheme="minorHAnsi" w:hAnsiTheme="minorHAnsi" w:cstheme="minorHAnsi"/>
-          <w:b/>
-          <w:bCs/>
-          <w:sz w:val="24"/>
-          <w:szCs w:val="24"/>
-        </w:rPr>
-        <w:lastRenderedPageBreak/>
-        <w:t xml:space="preserve">8.d: </w:t>
-      </w:r>
-      <w:r>
-        <w:rPr>
-          <w:rFonts w:asciiTheme="minorHAnsi" w:hAnsiTheme="minorHAnsi" w:cstheme="minorHAnsi"/>
-          <w:b/>
-          <w:bCs/>
-          <w:sz w:val="24"/>
-          <w:szCs w:val="24"/>
-        </w:rPr>
-        <w:t>Class Diagram</w:t>
-      </w:r>
-    </w:p>
-    <w:p>
-      <w:pPr>
-        <w:autoSpaceDE w:val="0"/>
-        <w:autoSpaceDN w:val="0"/>
-        <w:adjustRightInd w:val="0"/>
         <w:jc w:val="center"/>
         <w:rPr>
           <w:rFonts w:asciiTheme="minorHAnsi" w:hAnsiTheme="minorHAnsi" w:cstheme="minorHAnsi"/>
@@ -1169,88 +1271,54 @@
           <w:szCs w:val="20"/>
         </w:rPr>
       </w:pPr>
-      <w:r>
-        <w:rPr>
-          <w:rFonts w:asciiTheme="minorHAnsi" w:hAnsiTheme="minorHAnsi" w:cstheme="minorHAnsi"/>
-          <w:b/>
-          <w:bCs/>
-          <w:noProof/>
+    </w:p>
+    <w:p>
+      <w:pPr>
+        <w:autoSpaceDE w:val="0"/>
+        <w:autoSpaceDN w:val="0"/>
+        <w:adjustRightInd w:val="0"/>
+        <w:jc w:val="center"/>
+        <w:rPr>
+          <w:rFonts w:asciiTheme="minorHAnsi" w:hAnsiTheme="minorHAnsi" w:cstheme="minorHAnsi"/>
+          <w:b/>
+          <w:bCs/>
           <w:sz w:val="20"/>
           <w:szCs w:val="20"/>
-          <w:lang w:val="en-IN" w:eastAsia="en-IN"/>
-        </w:rPr>
-        <w:drawing>
-          <wp:inline distT="0" distB="0" distL="0" distR="0" wp14:anchorId="0D5E3B56" wp14:editId="731702B8">
-            <wp:extent cx="7301339" cy="4515729"/>
-            <wp:effectExtent l="0" t="0" r="0" b="0"/>
-            <wp:docPr id="2" name="Picture 2" descr="C:\Users\manda\Downloads\WhatsApp Image 2021-01-12 at 4.27.42 PM.jpeg"/>
-            <wp:cNvGraphicFramePr>
-              <a:graphicFrameLocks xmlns:a="http://schemas.openxmlformats.org/drawingml/2006/main" noChangeAspect="1"/>
-            </wp:cNvGraphicFramePr>
-            <a:graphic xmlns:a="http://schemas.openxmlformats.org/drawingml/2006/main">
-              <a:graphicData uri="http://schemas.openxmlformats.org/drawingml/2006/picture">
-                <pic:pic xmlns:pic="http://schemas.openxmlformats.org/drawingml/2006/picture">
-                  <pic:nvPicPr>
-                    <pic:cNvPr id="0" name="Picture 1" descr="C:\Users\manda\Downloads\WhatsApp Image 2021-01-12 at 4.27.42 PM.jpeg"/>
-                    <pic:cNvPicPr>
-                      <a:picLocks noChangeAspect="1" noChangeArrowheads="1"/>
-                    </pic:cNvPicPr>
-                  </pic:nvPicPr>
-                  <pic:blipFill>
-                    <a:blip r:embed="rId7">
-                      <a:extLst>
-                        <a:ext uri="{28A0092B-C50C-407E-A947-70E740481C1C}">
-                          <a14:useLocalDpi xmlns:a14="http://schemas.microsoft.com/office/drawing/2010/main" val="0"/>
-                        </a:ext>
-                      </a:extLst>
-                    </a:blip>
-                    <a:srcRect/>
-                    <a:stretch>
-                      <a:fillRect/>
-                    </a:stretch>
-                  </pic:blipFill>
-                  <pic:spPr bwMode="auto">
-                    <a:xfrm>
-                      <a:off x="0" y="0"/>
-                      <a:ext cx="7437686" cy="4600057"/>
-                    </a:xfrm>
-                    <a:prstGeom prst="rect">
-                      <a:avLst/>
-                    </a:prstGeom>
-                    <a:noFill/>
-                    <a:ln>
-                      <a:noFill/>
-                    </a:ln>
-                  </pic:spPr>
-                </pic:pic>
-              </a:graphicData>
-            </a:graphic>
-          </wp:inline>
-        </w:drawing>
-      </w:r>
-    </w:p>
-    <w:p>
-      <w:pPr>
-        <w:autoSpaceDE w:val="0"/>
-        <w:autoSpaceDN w:val="0"/>
-        <w:adjustRightInd w:val="0"/>
-        <w:rPr>
-          <w:rFonts w:asciiTheme="minorHAnsi" w:hAnsiTheme="minorHAnsi" w:cstheme="minorHAnsi"/>
-          <w:b/>
-          <w:bCs/>
-          <w:sz w:val="24"/>
-          <w:szCs w:val="24"/>
-        </w:rPr>
-      </w:pPr>
-      <w:r>
-        <w:rPr>
-          <w:rFonts w:asciiTheme="minorHAnsi" w:hAnsiTheme="minorHAnsi" w:cstheme="minorHAnsi"/>
-          <w:b/>
-          <w:bCs/>
-          <w:sz w:val="24"/>
-          <w:szCs w:val="24"/>
-        </w:rPr>
-        <w:t>8.e</w:t>
+        </w:rPr>
+      </w:pPr>
+    </w:p>
+    <w:p>
+      <w:pPr>
+        <w:autoSpaceDE w:val="0"/>
+        <w:autoSpaceDN w:val="0"/>
+        <w:adjustRightInd w:val="0"/>
+        <w:rPr>
+          <w:rFonts w:asciiTheme="minorHAnsi" w:hAnsiTheme="minorHAnsi" w:cstheme="minorHAnsi"/>
+          <w:b/>
+          <w:bCs/>
+          <w:sz w:val="24"/>
+          <w:szCs w:val="24"/>
+        </w:rPr>
+      </w:pPr>
+      <w:r>
+        <w:rPr>
+          <w:rFonts w:asciiTheme="minorHAnsi" w:hAnsiTheme="minorHAnsi" w:cstheme="minorHAnsi"/>
+          <w:b/>
+          <w:bCs/>
+          <w:sz w:val="24"/>
+          <w:szCs w:val="24"/>
+        </w:rPr>
+        <w:t>8.</w:t>
+      </w:r>
+      <w:r>
+        <w:rPr>
+          <w:rFonts w:asciiTheme="minorHAnsi" w:hAnsiTheme="minorHAnsi" w:cstheme="minorHAnsi"/>
+          <w:b/>
+          <w:bCs/>
+          <w:sz w:val="24"/>
+          <w:szCs w:val="24"/>
+        </w:rPr>
+        <w:t>d</w:t>
       </w:r>
       <w:r>
         <w:rPr>
@@ -1262,6 +1330,20 @@
         </w:rPr>
         <w:t>: Use Case: Patient</w:t>
       </w:r>
+    </w:p>
+    <w:p>
+      <w:pPr>
+        <w:autoSpaceDE w:val="0"/>
+        <w:autoSpaceDN w:val="0"/>
+        <w:adjustRightInd w:val="0"/>
+        <w:rPr>
+          <w:rFonts w:asciiTheme="minorHAnsi" w:hAnsiTheme="minorHAnsi" w:cstheme="minorHAnsi"/>
+          <w:b/>
+          <w:bCs/>
+          <w:sz w:val="24"/>
+          <w:szCs w:val="24"/>
+        </w:rPr>
+      </w:pPr>
     </w:p>
     <w:p>
       <w:pPr>
@@ -1302,7 +1384,7 @@
                     </pic:cNvPicPr>
                   </pic:nvPicPr>
                   <pic:blipFill>
-                    <a:blip r:embed="rId8">
+                    <a:blip r:embed="rId7">
                       <a:extLst>
                         <a:ext uri="{28A0092B-C50C-407E-A947-70E740481C1C}">
                           <a14:useLocalDpi xmlns:a14="http://schemas.microsoft.com/office/drawing/2010/main" val="0"/>
@@ -1344,65 +1426,59 @@
           <w:rFonts w:asciiTheme="minorHAnsi" w:hAnsiTheme="minorHAnsi" w:cstheme="minorHAnsi"/>
           <w:b/>
           <w:bCs/>
-          <w:sz w:val="28"/>
-          <w:szCs w:val="28"/>
-        </w:rPr>
-      </w:pPr>
-    </w:p>
-    <w:p>
-      <w:pPr>
-        <w:autoSpaceDE w:val="0"/>
-        <w:autoSpaceDN w:val="0"/>
-        <w:adjustRightInd w:val="0"/>
-        <w:jc w:val="both"/>
-        <w:rPr>
-          <w:rFonts w:asciiTheme="minorHAnsi" w:hAnsiTheme="minorHAnsi" w:cstheme="minorHAnsi"/>
-          <w:b/>
-          <w:bCs/>
-          <w:sz w:val="24"/>
-          <w:szCs w:val="24"/>
-        </w:rPr>
-      </w:pPr>
-    </w:p>
-    <w:p>
-      <w:pPr>
-        <w:autoSpaceDE w:val="0"/>
-        <w:autoSpaceDN w:val="0"/>
-        <w:adjustRightInd w:val="0"/>
-        <w:jc w:val="both"/>
-        <w:rPr>
-          <w:rFonts w:asciiTheme="minorHAnsi" w:hAnsiTheme="minorHAnsi" w:cstheme="minorHAnsi"/>
-          <w:b/>
-          <w:bCs/>
-          <w:sz w:val="24"/>
-          <w:szCs w:val="24"/>
-        </w:rPr>
-      </w:pPr>
-    </w:p>
-    <w:p>
-      <w:pPr>
-        <w:autoSpaceDE w:val="0"/>
-        <w:autoSpaceDN w:val="0"/>
-        <w:adjustRightInd w:val="0"/>
-        <w:jc w:val="both"/>
-        <w:rPr>
-          <w:rFonts w:asciiTheme="minorHAnsi" w:hAnsiTheme="minorHAnsi" w:cstheme="minorHAnsi"/>
-          <w:b/>
-          <w:bCs/>
-          <w:sz w:val="24"/>
-          <w:szCs w:val="24"/>
-        </w:rPr>
-      </w:pPr>
-      <w:r>
-        <w:rPr>
-          <w:rFonts w:asciiTheme="minorHAnsi" w:hAnsiTheme="minorHAnsi" w:cstheme="minorHAnsi"/>
-          <w:b/>
-          <w:bCs/>
-          <w:sz w:val="24"/>
-          <w:szCs w:val="24"/>
-        </w:rPr>
-        <w:lastRenderedPageBreak/>
-        <w:t>8.f</w:t>
+          <w:sz w:val="24"/>
+          <w:szCs w:val="24"/>
+        </w:rPr>
+      </w:pPr>
+    </w:p>
+    <w:p>
+      <w:pPr>
+        <w:autoSpaceDE w:val="0"/>
+        <w:autoSpaceDN w:val="0"/>
+        <w:adjustRightInd w:val="0"/>
+        <w:jc w:val="both"/>
+        <w:rPr>
+          <w:rFonts w:asciiTheme="minorHAnsi" w:hAnsiTheme="minorHAnsi" w:cstheme="minorHAnsi"/>
+          <w:b/>
+          <w:bCs/>
+          <w:sz w:val="24"/>
+          <w:szCs w:val="24"/>
+        </w:rPr>
+      </w:pPr>
+    </w:p>
+    <w:p>
+      <w:pPr>
+        <w:autoSpaceDE w:val="0"/>
+        <w:autoSpaceDN w:val="0"/>
+        <w:adjustRightInd w:val="0"/>
+        <w:jc w:val="both"/>
+        <w:rPr>
+          <w:rFonts w:asciiTheme="minorHAnsi" w:hAnsiTheme="minorHAnsi" w:cstheme="minorHAnsi"/>
+          <w:b/>
+          <w:bCs/>
+          <w:sz w:val="24"/>
+          <w:szCs w:val="24"/>
+        </w:rPr>
+      </w:pPr>
+      <w:r>
+        <w:rPr>
+          <w:rFonts w:asciiTheme="minorHAnsi" w:hAnsiTheme="minorHAnsi" w:cstheme="minorHAnsi"/>
+          <w:b/>
+          <w:bCs/>
+          <w:sz w:val="24"/>
+          <w:szCs w:val="24"/>
+        </w:rPr>
+        <w:t>8.</w:t>
+      </w:r>
+      <w:r>
+        <w:rPr>
+          <w:rFonts w:asciiTheme="minorHAnsi" w:hAnsiTheme="minorHAnsi" w:cstheme="minorHAnsi"/>
+          <w:b/>
+          <w:bCs/>
+          <w:sz w:val="24"/>
+          <w:szCs w:val="24"/>
+        </w:rPr>
+        <w:t>e</w:t>
       </w:r>
       <w:r>
         <w:rPr>
@@ -1414,6 +1490,21 @@
         </w:rPr>
         <w:t>: Use Case: Doctor</w:t>
       </w:r>
+    </w:p>
+    <w:p>
+      <w:pPr>
+        <w:autoSpaceDE w:val="0"/>
+        <w:autoSpaceDN w:val="0"/>
+        <w:adjustRightInd w:val="0"/>
+        <w:jc w:val="both"/>
+        <w:rPr>
+          <w:rFonts w:asciiTheme="minorHAnsi" w:hAnsiTheme="minorHAnsi" w:cstheme="minorHAnsi"/>
+          <w:b/>
+          <w:bCs/>
+          <w:sz w:val="24"/>
+          <w:szCs w:val="24"/>
+        </w:rPr>
+      </w:pPr>
     </w:p>
     <w:p>
       <w:pPr>
@@ -1444,6 +1535,142 @@
             <wp:extent cx="5521569" cy="2996553"/>
             <wp:effectExtent l="0" t="0" r="3175" b="0"/>
             <wp:docPr id="1" name="Picture 1"/>
+            <wp:cNvGraphicFramePr>
+              <a:graphicFrameLocks xmlns:a="http://schemas.openxmlformats.org/drawingml/2006/main" noChangeAspect="1"/>
+            </wp:cNvGraphicFramePr>
+            <a:graphic xmlns:a="http://schemas.openxmlformats.org/drawingml/2006/main">
+              <a:graphicData uri="http://schemas.openxmlformats.org/drawingml/2006/picture">
+                <pic:pic xmlns:pic="http://schemas.openxmlformats.org/drawingml/2006/picture">
+                  <pic:nvPicPr>
+                    <pic:cNvPr id="1" name=""/>
+                    <pic:cNvPicPr/>
+                  </pic:nvPicPr>
+                  <pic:blipFill>
+                    <a:blip r:embed="rId8"/>
+                    <a:stretch>
+                      <a:fillRect/>
+                    </a:stretch>
+                  </pic:blipFill>
+                  <pic:spPr>
+                    <a:xfrm>
+                      <a:off x="0" y="0"/>
+                      <a:ext cx="5606326" cy="3042551"/>
+                    </a:xfrm>
+                    <a:prstGeom prst="rect">
+                      <a:avLst/>
+                    </a:prstGeom>
+                  </pic:spPr>
+                </pic:pic>
+              </a:graphicData>
+            </a:graphic>
+          </wp:inline>
+        </w:drawing>
+      </w:r>
+    </w:p>
+    <w:p>
+      <w:pPr>
+        <w:autoSpaceDE w:val="0"/>
+        <w:autoSpaceDN w:val="0"/>
+        <w:adjustRightInd w:val="0"/>
+        <w:jc w:val="both"/>
+        <w:rPr>
+          <w:rFonts w:asciiTheme="minorHAnsi" w:hAnsiTheme="minorHAnsi" w:cstheme="minorHAnsi"/>
+          <w:b/>
+          <w:bCs/>
+          <w:sz w:val="24"/>
+          <w:szCs w:val="24"/>
+        </w:rPr>
+      </w:pPr>
+    </w:p>
+    <w:p>
+      <w:pPr>
+        <w:autoSpaceDE w:val="0"/>
+        <w:autoSpaceDN w:val="0"/>
+        <w:adjustRightInd w:val="0"/>
+        <w:jc w:val="both"/>
+        <w:rPr>
+          <w:rFonts w:asciiTheme="minorHAnsi" w:hAnsiTheme="minorHAnsi" w:cstheme="minorHAnsi"/>
+          <w:b/>
+          <w:bCs/>
+          <w:sz w:val="24"/>
+          <w:szCs w:val="24"/>
+        </w:rPr>
+      </w:pPr>
+      <w:r>
+        <w:rPr>
+          <w:rFonts w:asciiTheme="minorHAnsi" w:hAnsiTheme="minorHAnsi" w:cstheme="minorHAnsi"/>
+          <w:b/>
+          <w:bCs/>
+          <w:sz w:val="24"/>
+          <w:szCs w:val="24"/>
+        </w:rPr>
+        <w:t>8.</w:t>
+      </w:r>
+      <w:r>
+        <w:rPr>
+          <w:rFonts w:asciiTheme="minorHAnsi" w:hAnsiTheme="minorHAnsi" w:cstheme="minorHAnsi"/>
+          <w:b/>
+          <w:bCs/>
+          <w:sz w:val="24"/>
+          <w:szCs w:val="24"/>
+        </w:rPr>
+        <w:t>f</w:t>
+      </w:r>
+      <w:r>
+        <w:rPr>
+          <w:rFonts w:asciiTheme="minorHAnsi" w:hAnsiTheme="minorHAnsi" w:cstheme="minorHAnsi"/>
+          <w:b/>
+          <w:bCs/>
+          <w:sz w:val="24"/>
+          <w:szCs w:val="24"/>
+        </w:rPr>
+        <w:t>: Use Case: Admin</w:t>
+      </w:r>
+    </w:p>
+    <w:p>
+      <w:pPr>
+        <w:autoSpaceDE w:val="0"/>
+        <w:autoSpaceDN w:val="0"/>
+        <w:adjustRightInd w:val="0"/>
+        <w:jc w:val="both"/>
+        <w:rPr>
+          <w:rFonts w:asciiTheme="minorHAnsi" w:hAnsiTheme="minorHAnsi" w:cstheme="minorHAnsi"/>
+          <w:b/>
+          <w:bCs/>
+          <w:sz w:val="24"/>
+          <w:szCs w:val="24"/>
+        </w:rPr>
+      </w:pPr>
+    </w:p>
+    <w:p>
+      <w:pPr>
+        <w:autoSpaceDE w:val="0"/>
+        <w:autoSpaceDN w:val="0"/>
+        <w:adjustRightInd w:val="0"/>
+        <w:jc w:val="center"/>
+        <w:rPr>
+          <w:rFonts w:asciiTheme="minorHAnsi" w:hAnsiTheme="minorHAnsi" w:cstheme="minorHAnsi"/>
+          <w:b/>
+          <w:bCs/>
+          <w:sz w:val="24"/>
+          <w:szCs w:val="24"/>
+        </w:rPr>
+      </w:pPr>
+      <w:r>
+        <w:rPr>
+          <w:rFonts w:asciiTheme="minorHAnsi" w:hAnsiTheme="minorHAnsi" w:cstheme="minorHAnsi"/>
+          <w:b/>
+          <w:bCs/>
+          <w:noProof/>
+          <w:sz w:val="24"/>
+          <w:szCs w:val="24"/>
+          <w:lang w:val="en-IN" w:eastAsia="en-IN"/>
+        </w:rPr>
+        <w:drawing>
+          <wp:inline distT="0" distB="0" distL="0" distR="0" wp14:anchorId="238D8C80" wp14:editId="0853BFC7">
+            <wp:extent cx="5899753" cy="3108960"/>
+            <wp:effectExtent l="0" t="0" r="6350" b="0"/>
+            <wp:docPr id="4" name="Picture 4"/>
             <wp:cNvGraphicFramePr>
               <a:graphicFrameLocks xmlns:a="http://schemas.openxmlformats.org/drawingml/2006/main" noChangeAspect="1"/>
             </wp:cNvGraphicFramePr>
@@ -1463,107 +1690,6 @@
                   <pic:spPr>
                     <a:xfrm>
                       <a:off x="0" y="0"/>
-                      <a:ext cx="5606326" cy="3042551"/>
-                    </a:xfrm>
-                    <a:prstGeom prst="rect">
-                      <a:avLst/>
-                    </a:prstGeom>
-                  </pic:spPr>
-                </pic:pic>
-              </a:graphicData>
-            </a:graphic>
-          </wp:inline>
-        </w:drawing>
-      </w:r>
-    </w:p>
-    <w:p>
-      <w:pPr>
-        <w:autoSpaceDE w:val="0"/>
-        <w:autoSpaceDN w:val="0"/>
-        <w:adjustRightInd w:val="0"/>
-        <w:jc w:val="both"/>
-        <w:rPr>
-          <w:rFonts w:asciiTheme="minorHAnsi" w:hAnsiTheme="minorHAnsi" w:cstheme="minorHAnsi"/>
-          <w:b/>
-          <w:bCs/>
-          <w:sz w:val="24"/>
-          <w:szCs w:val="24"/>
-        </w:rPr>
-      </w:pPr>
-    </w:p>
-    <w:p>
-      <w:pPr>
-        <w:autoSpaceDE w:val="0"/>
-        <w:autoSpaceDN w:val="0"/>
-        <w:adjustRightInd w:val="0"/>
-        <w:jc w:val="both"/>
-        <w:rPr>
-          <w:rFonts w:asciiTheme="minorHAnsi" w:hAnsiTheme="minorHAnsi" w:cstheme="minorHAnsi"/>
-          <w:b/>
-          <w:bCs/>
-          <w:sz w:val="24"/>
-          <w:szCs w:val="24"/>
-        </w:rPr>
-      </w:pPr>
-      <w:r>
-        <w:rPr>
-          <w:rFonts w:asciiTheme="minorHAnsi" w:hAnsiTheme="minorHAnsi" w:cstheme="minorHAnsi"/>
-          <w:b/>
-          <w:bCs/>
-          <w:sz w:val="24"/>
-          <w:szCs w:val="24"/>
-        </w:rPr>
-        <w:t>8.g: Use Case: Admin</w:t>
-      </w:r>
-    </w:p>
-    <w:p>
-      <w:pPr>
-        <w:autoSpaceDE w:val="0"/>
-        <w:autoSpaceDN w:val="0"/>
-        <w:adjustRightInd w:val="0"/>
-        <w:jc w:val="center"/>
-        <w:rPr>
-          <w:rFonts w:asciiTheme="minorHAnsi" w:hAnsiTheme="minorHAnsi" w:cstheme="minorHAnsi"/>
-          <w:b/>
-          <w:bCs/>
-          <w:sz w:val="24"/>
-          <w:szCs w:val="24"/>
-        </w:rPr>
-      </w:pPr>
-      <w:r>
-        <w:rPr>
-          <w:rFonts w:asciiTheme="minorHAnsi" w:hAnsiTheme="minorHAnsi" w:cstheme="minorHAnsi"/>
-          <w:b/>
-          <w:bCs/>
-          <w:noProof/>
-          <w:sz w:val="24"/>
-          <w:szCs w:val="24"/>
-          <w:lang w:val="en-IN" w:eastAsia="en-IN"/>
-        </w:rPr>
-        <w:drawing>
-          <wp:inline distT="0" distB="0" distL="0" distR="0" wp14:anchorId="238D8C80" wp14:editId="0853BFC7">
-            <wp:extent cx="5899753" cy="3108960"/>
-            <wp:effectExtent l="0" t="0" r="6350" b="0"/>
-            <wp:docPr id="4" name="Picture 4"/>
-            <wp:cNvGraphicFramePr>
-              <a:graphicFrameLocks xmlns:a="http://schemas.openxmlformats.org/drawingml/2006/main" noChangeAspect="1"/>
-            </wp:cNvGraphicFramePr>
-            <a:graphic xmlns:a="http://schemas.openxmlformats.org/drawingml/2006/main">
-              <a:graphicData uri="http://schemas.openxmlformats.org/drawingml/2006/picture">
-                <pic:pic xmlns:pic="http://schemas.openxmlformats.org/drawingml/2006/picture">
-                  <pic:nvPicPr>
-                    <pic:cNvPr id="1" name=""/>
-                    <pic:cNvPicPr/>
-                  </pic:nvPicPr>
-                  <pic:blipFill>
-                    <a:blip r:embed="rId10"/>
-                    <a:stretch>
-                      <a:fillRect/>
-                    </a:stretch>
-                  </pic:blipFill>
-                  <pic:spPr>
-                    <a:xfrm>
-                      <a:off x="0" y="0"/>
                       <a:ext cx="5960365" cy="3140900"/>
                     </a:xfrm>
                     <a:prstGeom prst="rect">
@@ -1636,46 +1762,35 @@
           <w:szCs w:val="24"/>
         </w:rPr>
       </w:pPr>
-    </w:p>
-    <w:p>
-      <w:pPr>
-        <w:autoSpaceDE w:val="0"/>
-        <w:autoSpaceDN w:val="0"/>
-        <w:adjustRightInd w:val="0"/>
-        <w:jc w:val="both"/>
-        <w:rPr>
-          <w:rFonts w:asciiTheme="minorHAnsi" w:hAnsiTheme="minorHAnsi" w:cstheme="minorHAnsi"/>
-          <w:b/>
-          <w:bCs/>
-          <w:sz w:val="24"/>
-          <w:szCs w:val="24"/>
-        </w:rPr>
-      </w:pPr>
-    </w:p>
-    <w:p>
-      <w:pPr>
-        <w:autoSpaceDE w:val="0"/>
-        <w:autoSpaceDN w:val="0"/>
-        <w:adjustRightInd w:val="0"/>
-        <w:jc w:val="both"/>
-        <w:rPr>
-          <w:rFonts w:asciiTheme="minorHAnsi" w:hAnsiTheme="minorHAnsi" w:cstheme="minorHAnsi"/>
-          <w:b/>
-          <w:bCs/>
-          <w:sz w:val="24"/>
-          <w:szCs w:val="24"/>
-        </w:rPr>
-      </w:pPr>
-      <w:r>
-        <w:rPr>
-          <w:rFonts w:asciiTheme="minorHAnsi" w:hAnsiTheme="minorHAnsi" w:cstheme="minorHAnsi"/>
-          <w:b/>
-          <w:bCs/>
-          <w:sz w:val="24"/>
-          <w:szCs w:val="24"/>
-        </w:rPr>
-        <w:lastRenderedPageBreak/>
-        <w:t>8.h:</w:t>
+      <w:r>
+        <w:rPr>
+          <w:rFonts w:asciiTheme="minorHAnsi" w:hAnsiTheme="minorHAnsi" w:cstheme="minorHAnsi"/>
+          <w:b/>
+          <w:bCs/>
+          <w:sz w:val="24"/>
+          <w:szCs w:val="24"/>
+        </w:rPr>
+        <w:t>8.</w:t>
+      </w:r>
+      <w:r>
+        <w:rPr>
+          <w:rFonts w:asciiTheme="minorHAnsi" w:hAnsiTheme="minorHAnsi" w:cstheme="minorHAnsi"/>
+          <w:b/>
+          <w:bCs/>
+          <w:sz w:val="24"/>
+          <w:szCs w:val="24"/>
+        </w:rPr>
+        <w:t>g</w:t>
+      </w:r>
+      <w:r>
+        <w:rPr>
+          <w:rFonts w:asciiTheme="minorHAnsi" w:hAnsiTheme="minorHAnsi" w:cstheme="minorHAnsi"/>
+          <w:b/>
+          <w:bCs/>
+          <w:sz w:val="24"/>
+          <w:szCs w:val="24"/>
+        </w:rPr>
+        <w:t>:</w:t>
       </w:r>
       <w:r>
         <w:rPr>
@@ -1724,7 +1839,7 @@
                     </pic:cNvPicPr>
                   </pic:nvPicPr>
                   <pic:blipFill>
-                    <a:blip r:embed="rId11">
+                    <a:blip r:embed="rId10">
                       <a:extLst>
                         <a:ext uri="{28A0092B-C50C-407E-A947-70E740481C1C}">
                           <a14:useLocalDpi xmlns:a14="http://schemas.microsoft.com/office/drawing/2010/main" val="0"/>

</xml_diff>